<commit_message>
Hinzufuegen des Install-Ordners und TESTEN!!!
</commit_message>
<xml_diff>
--- a/SWE_Project/Developer Handbook.docx
+++ b/SWE_Project/Developer Handbook.docx
@@ -5,14 +5,8 @@
     <w:p>
       <w:pPr>
         <w:pStyle w:val="berschrift1"/>
-        <w:rPr>
-          <w:lang w:val="de-DE"/>
-        </w:rPr>
-      </w:pPr>
-      <w:r>
-        <w:rPr>
-          <w:lang w:val="de-DE"/>
-        </w:rPr>
+      </w:pPr>
+      <w:r>
         <w:t>Developer Handbook</w:t>
       </w:r>
     </w:p>
@@ -21,6 +15,19 @@
         <w:pStyle w:val="berschrift2"/>
       </w:pPr>
       <w:r>
+        <w:t>Legal notice</w:t>
+      </w:r>
+    </w:p>
+    <w:p>
+      <w:r>
+        <w:t>Please be aware that this application is only a student-designed application. Team members are not responsible for any harm or damage caused by usage of this application or anything else.</w:t>
+      </w:r>
+    </w:p>
+    <w:p>
+      <w:pPr>
+        <w:pStyle w:val="berschrift2"/>
+      </w:pPr>
+      <w:r>
         <w:t>Introduction</w:t>
       </w:r>
     </w:p>
@@ -111,16 +118,7 @@
         <w:pStyle w:val="KeinLeerraum"/>
       </w:pPr>
       <w:r>
-        <w:t xml:space="preserve">The basic </w:t>
-      </w:r>
-      <w:r>
-        <w:t xml:space="preserve">inner </w:t>
-      </w:r>
-      <w:r>
-        <w:t>structure can be seen in the interface description. All windows use</w:t>
-      </w:r>
-      <w:r>
-        <w:t xml:space="preserve"> the class Customer.</w:t>
+        <w:t>The basic inner structure can be seen in the interface description. All windows use the class Customer.</w:t>
       </w:r>
     </w:p>
     <w:p>
@@ -238,38 +236,49 @@
     <w:p>
       <w:pPr>
         <w:pStyle w:val="KeinLeerraum"/>
-      </w:pPr>
-      <w:r>
-        <w:t>--Sequen</w:t>
-      </w:r>
-      <w:r>
-        <w:t>ce-Diagram!!! (</w:t>
+        <w:rPr>
+          <w:lang w:val="de-DE"/>
+        </w:rPr>
+      </w:pPr>
+      <w:r>
+        <w:rPr>
+          <w:lang w:val="de-DE"/>
+        </w:rPr>
+        <w:t>--</w:t>
       </w:r>
       <w:proofErr w:type="spellStart"/>
-      <w:proofErr w:type="gramStart"/>
-      <w:r>
-        <w:t>hatte</w:t>
+      <w:r>
+        <w:rPr>
+          <w:lang w:val="de-DE"/>
+        </w:rPr>
+        <w:t>Sequen</w:t>
+      </w:r>
+      <w:r>
+        <w:rPr>
+          <w:lang w:val="de-DE"/>
+        </w:rPr>
+        <w:t>ce-Diagram</w:t>
       </w:r>
       <w:proofErr w:type="spellEnd"/>
-      <w:proofErr w:type="gramEnd"/>
-      <w:r>
-        <w:t xml:space="preserve"> </w:t>
-      </w:r>
-      <w:proofErr w:type="spellStart"/>
-      <w:r>
-        <w:t>kein</w:t>
-      </w:r>
-      <w:proofErr w:type="spellEnd"/>
-      <w:r>
-        <w:t xml:space="preserve"> Visio</w:t>
-      </w:r>
-      <w:r>
+      <w:r>
+        <w:rPr>
+          <w:lang w:val="de-DE"/>
+        </w:rPr>
+        <w:t>!!! (hatte kein Visio</w:t>
+      </w:r>
+      <w:r>
+        <w:rPr>
+          <w:lang w:val="de-DE"/>
+        </w:rPr>
         <w:t>)----</w:t>
       </w:r>
     </w:p>
     <w:p>
       <w:pPr>
         <w:pStyle w:val="KeinLeerraum"/>
+        <w:rPr>
+          <w:lang w:val="de-DE"/>
+        </w:rPr>
       </w:pPr>
     </w:p>
     <w:p>
@@ -302,6 +311,7 @@
         <w:pStyle w:val="KeinLeerraum"/>
       </w:pPr>
       <w:r>
+        <w:lastRenderedPageBreak/>
         <w:t xml:space="preserve">Main Window </w:t>
       </w:r>
       <w:r>
@@ -377,6 +387,1547 @@
       </w:r>
       <w:r>
         <w:t>-standard data formats are used.</w:t>
+      </w:r>
+    </w:p>
+    <w:p>
+      <w:pPr>
+        <w:pStyle w:val="KeinLeerraum"/>
+      </w:pPr>
+    </w:p>
+    <w:p>
+      <w:pPr>
+        <w:pStyle w:val="KeinLeerraum"/>
+      </w:pPr>
+      <w:r>
+        <w:t>Final tests</w:t>
+      </w:r>
+    </w:p>
+    <w:tbl>
+      <w:tblPr>
+        <w:tblStyle w:val="GridTable1Light-Accent11"/>
+        <w:tblW w:w="0" w:type="auto"/>
+        <w:tblLook w:val="04A0" w:firstRow="1" w:lastRow="0" w:firstColumn="1" w:lastColumn="0" w:noHBand="0" w:noVBand="1"/>
+      </w:tblPr>
+      <w:tblGrid>
+        <w:gridCol w:w="960"/>
+        <w:gridCol w:w="2205"/>
+        <w:gridCol w:w="1635"/>
+        <w:gridCol w:w="1365"/>
+        <w:gridCol w:w="2835"/>
+      </w:tblGrid>
+      <w:tr>
+        <w:trPr>
+          <w:cnfStyle w:val="100000000000" w:firstRow="1" w:lastRow="0" w:firstColumn="0" w:lastColumn="0" w:oddVBand="0" w:evenVBand="0" w:oddHBand="0" w:evenHBand="0" w:firstRowFirstColumn="0" w:firstRowLastColumn="0" w:lastRowFirstColumn="0" w:lastRowLastColumn="0"/>
+        </w:trPr>
+        <w:tc>
+          <w:tcPr>
+            <w:cnfStyle w:val="001000000000" w:firstRow="0" w:lastRow="0" w:firstColumn="1" w:lastColumn="0" w:oddVBand="0" w:evenVBand="0" w:oddHBand="0" w:evenHBand="0" w:firstRowFirstColumn="0" w:firstRowLastColumn="0" w:lastRowFirstColumn="0" w:lastRowLastColumn="0"/>
+            <w:tcW w:w="960" w:type="dxa"/>
+          </w:tcPr>
+          <w:p>
+            <w:r>
+              <w:rPr>
+                <w:rFonts w:ascii="Calibri" w:eastAsia="Calibri" w:hAnsi="Calibri" w:cs="Calibri"/>
+                <w:lang w:val="en-US"/>
+              </w:rPr>
+              <w:t>Test number</w:t>
+            </w:r>
+          </w:p>
+        </w:tc>
+        <w:tc>
+          <w:tcPr>
+            <w:tcW w:w="2205" w:type="dxa"/>
+          </w:tcPr>
+          <w:p>
+            <w:pPr>
+              <w:cnfStyle w:val="100000000000" w:firstRow="1" w:lastRow="0" w:firstColumn="0" w:lastColumn="0" w:oddVBand="0" w:evenVBand="0" w:oddHBand="0" w:evenHBand="0" w:firstRowFirstColumn="0" w:firstRowLastColumn="0" w:lastRowFirstColumn="0" w:lastRowLastColumn="0"/>
+            </w:pPr>
+            <w:r>
+              <w:rPr>
+                <w:rFonts w:ascii="Calibri" w:eastAsia="Calibri" w:hAnsi="Calibri" w:cs="Calibri"/>
+                <w:lang w:val="en-US"/>
+              </w:rPr>
+              <w:t>Precondition</w:t>
+            </w:r>
+          </w:p>
+        </w:tc>
+        <w:tc>
+          <w:tcPr>
+            <w:tcW w:w="1635" w:type="dxa"/>
+          </w:tcPr>
+          <w:p>
+            <w:pPr>
+              <w:cnfStyle w:val="100000000000" w:firstRow="1" w:lastRow="0" w:firstColumn="0" w:lastColumn="0" w:oddVBand="0" w:evenVBand="0" w:oddHBand="0" w:evenHBand="0" w:firstRowFirstColumn="0" w:firstRowLastColumn="0" w:lastRowFirstColumn="0" w:lastRowLastColumn="0"/>
+            </w:pPr>
+            <w:r>
+              <w:rPr>
+                <w:rFonts w:ascii="Calibri" w:eastAsia="Calibri" w:hAnsi="Calibri" w:cs="Calibri"/>
+                <w:lang w:val="en-US"/>
+              </w:rPr>
+              <w:t>Input</w:t>
+            </w:r>
+          </w:p>
+        </w:tc>
+        <w:tc>
+          <w:tcPr>
+            <w:tcW w:w="1365" w:type="dxa"/>
+          </w:tcPr>
+          <w:p>
+            <w:pPr>
+              <w:cnfStyle w:val="100000000000" w:firstRow="1" w:lastRow="0" w:firstColumn="0" w:lastColumn="0" w:oddVBand="0" w:evenVBand="0" w:oddHBand="0" w:evenHBand="0" w:firstRowFirstColumn="0" w:firstRowLastColumn="0" w:lastRowFirstColumn="0" w:lastRowLastColumn="0"/>
+            </w:pPr>
+            <w:r>
+              <w:rPr>
+                <w:rFonts w:ascii="Calibri" w:eastAsia="Calibri" w:hAnsi="Calibri" w:cs="Calibri"/>
+                <w:lang w:val="en-US"/>
+              </w:rPr>
+              <w:t>Expected output</w:t>
+            </w:r>
+          </w:p>
+        </w:tc>
+        <w:tc>
+          <w:tcPr>
+            <w:tcW w:w="2835" w:type="dxa"/>
+          </w:tcPr>
+          <w:p>
+            <w:pPr>
+              <w:cnfStyle w:val="100000000000" w:firstRow="1" w:lastRow="0" w:firstColumn="0" w:lastColumn="0" w:oddVBand="0" w:evenVBand="0" w:oddHBand="0" w:evenHBand="0" w:firstRowFirstColumn="0" w:firstRowLastColumn="0" w:lastRowFirstColumn="0" w:lastRowLastColumn="0"/>
+            </w:pPr>
+            <w:r>
+              <w:rPr>
+                <w:rFonts w:ascii="Calibri" w:eastAsia="Calibri" w:hAnsi="Calibri" w:cs="Calibri"/>
+                <w:lang w:val="en-US"/>
+              </w:rPr>
+              <w:t>What is tested</w:t>
+            </w:r>
+          </w:p>
+        </w:tc>
+      </w:tr>
+      <w:tr>
+        <w:tc>
+          <w:tcPr>
+            <w:cnfStyle w:val="001000000000" w:firstRow="0" w:lastRow="0" w:firstColumn="1" w:lastColumn="0" w:oddVBand="0" w:evenVBand="0" w:oddHBand="0" w:evenHBand="0" w:firstRowFirstColumn="0" w:firstRowLastColumn="0" w:lastRowFirstColumn="0" w:lastRowLastColumn="0"/>
+            <w:tcW w:w="960" w:type="dxa"/>
+          </w:tcPr>
+          <w:p>
+            <w:pPr>
+              <w:ind w:left="720" w:hanging="360"/>
+            </w:pPr>
+            <w:r>
+              <w:rPr>
+                <w:rFonts w:ascii="Calibri" w:eastAsia="Calibri" w:hAnsi="Calibri" w:cs="Calibri"/>
+                <w:lang w:val="en-US"/>
+              </w:rPr>
+              <w:t>1.</w:t>
+            </w:r>
+            <w:r>
+              <w:rPr>
+                <w:rFonts w:ascii="Times New Roman" w:eastAsia="Times New Roman" w:hAnsi="Times New Roman" w:cs="Times New Roman"/>
+                <w:b w:val="0"/>
+                <w:bCs w:val="0"/>
+                <w:lang w:val="en-US"/>
+              </w:rPr>
+              <w:t xml:space="preserve">        </w:t>
+            </w:r>
+            <w:r>
+              <w:rPr>
+                <w:rFonts w:ascii="Calibri" w:eastAsia="Calibri" w:hAnsi="Calibri" w:cs="Calibri"/>
+                <w:lang w:val="en-US"/>
+              </w:rPr>
+              <w:t xml:space="preserve"> </w:t>
+            </w:r>
+          </w:p>
+        </w:tc>
+        <w:tc>
+          <w:tcPr>
+            <w:tcW w:w="2205" w:type="dxa"/>
+          </w:tcPr>
+          <w:p>
+            <w:pPr>
+              <w:pStyle w:val="Listenabsatz"/>
+              <w:numPr>
+                <w:ilvl w:val="0"/>
+                <w:numId w:val="7"/>
+              </w:numPr>
+              <w:cnfStyle w:val="000000000000" w:firstRow="0" w:lastRow="0" w:firstColumn="0" w:lastColumn="0" w:oddVBand="0" w:evenVBand="0" w:oddHBand="0" w:evenHBand="0" w:firstRowFirstColumn="0" w:firstRowLastColumn="0" w:lastRowFirstColumn="0" w:lastRowLastColumn="0"/>
+              <w:rPr>
+                <w:rFonts w:eastAsiaTheme="minorEastAsia"/>
+              </w:rPr>
+            </w:pPr>
+            <w:r>
+              <w:rPr>
+                <w:rFonts w:ascii="Calibri" w:eastAsia="Calibri" w:hAnsi="Calibri" w:cs="Calibri"/>
+                <w:lang w:val="en-US"/>
+              </w:rPr>
+              <w:t>App. not running</w:t>
+            </w:r>
+          </w:p>
+        </w:tc>
+        <w:tc>
+          <w:tcPr>
+            <w:tcW w:w="1635" w:type="dxa"/>
+          </w:tcPr>
+          <w:p>
+            <w:pPr>
+              <w:cnfStyle w:val="000000000000" w:firstRow="0" w:lastRow="0" w:firstColumn="0" w:lastColumn="0" w:oddVBand="0" w:evenVBand="0" w:oddHBand="0" w:evenHBand="0" w:firstRowFirstColumn="0" w:firstRowLastColumn="0" w:lastRowFirstColumn="0" w:lastRowLastColumn="0"/>
+              <w:rPr>
+                <w:lang w:val="en-US"/>
+              </w:rPr>
+            </w:pPr>
+            <w:r>
+              <w:rPr>
+                <w:rFonts w:ascii="Calibri" w:eastAsia="Calibri" w:hAnsi="Calibri" w:cs="Calibri"/>
+                <w:lang w:val="en-US"/>
+              </w:rPr>
+              <w:t>Start app. and login correctly</w:t>
+            </w:r>
+          </w:p>
+        </w:tc>
+        <w:tc>
+          <w:tcPr>
+            <w:tcW w:w="1365" w:type="dxa"/>
+          </w:tcPr>
+          <w:p>
+            <w:pPr>
+              <w:cnfStyle w:val="000000000000" w:firstRow="0" w:lastRow="0" w:firstColumn="0" w:lastColumn="0" w:oddVBand="0" w:evenVBand="0" w:oddHBand="0" w:evenHBand="0" w:firstRowFirstColumn="0" w:firstRowLastColumn="0" w:lastRowFirstColumn="0" w:lastRowLastColumn="0"/>
+            </w:pPr>
+            <w:r>
+              <w:rPr>
+                <w:rFonts w:ascii="Calibri" w:eastAsia="Calibri" w:hAnsi="Calibri" w:cs="Calibri"/>
+                <w:lang w:val="en-US"/>
+              </w:rPr>
+              <w:t xml:space="preserve">Main window is operating </w:t>
+            </w:r>
+          </w:p>
+        </w:tc>
+        <w:tc>
+          <w:tcPr>
+            <w:tcW w:w="2835" w:type="dxa"/>
+          </w:tcPr>
+          <w:p>
+            <w:pPr>
+              <w:pStyle w:val="Listenabsatz"/>
+              <w:numPr>
+                <w:ilvl w:val="0"/>
+                <w:numId w:val="6"/>
+              </w:numPr>
+              <w:cnfStyle w:val="000000000000" w:firstRow="0" w:lastRow="0" w:firstColumn="0" w:lastColumn="0" w:oddVBand="0" w:evenVBand="0" w:oddHBand="0" w:evenHBand="0" w:firstRowFirstColumn="0" w:firstRowLastColumn="0" w:lastRowFirstColumn="0" w:lastRowLastColumn="0"/>
+              <w:rPr>
+                <w:rFonts w:eastAsiaTheme="minorEastAsia"/>
+              </w:rPr>
+            </w:pPr>
+            <w:r>
+              <w:rPr>
+                <w:rFonts w:ascii="Calibri" w:eastAsia="Calibri" w:hAnsi="Calibri" w:cs="Calibri"/>
+                <w:lang w:val="en-US"/>
+              </w:rPr>
+              <w:t>Correct startup</w:t>
+            </w:r>
+          </w:p>
+          <w:p>
+            <w:pPr>
+              <w:pStyle w:val="Listenabsatz"/>
+              <w:numPr>
+                <w:ilvl w:val="0"/>
+                <w:numId w:val="6"/>
+              </w:numPr>
+              <w:cnfStyle w:val="000000000000" w:firstRow="0" w:lastRow="0" w:firstColumn="0" w:lastColumn="0" w:oddVBand="0" w:evenVBand="0" w:oddHBand="0" w:evenHBand="0" w:firstRowFirstColumn="0" w:firstRowLastColumn="0" w:lastRowFirstColumn="0" w:lastRowLastColumn="0"/>
+              <w:rPr>
+                <w:rFonts w:eastAsiaTheme="minorEastAsia"/>
+              </w:rPr>
+            </w:pPr>
+            <w:r>
+              <w:rPr>
+                <w:rFonts w:ascii="Calibri" w:eastAsia="Calibri" w:hAnsi="Calibri" w:cs="Calibri"/>
+                <w:lang w:val="en-US"/>
+              </w:rPr>
+              <w:t>Connection Login-,Main window</w:t>
+            </w:r>
+          </w:p>
+        </w:tc>
+      </w:tr>
+      <w:tr>
+        <w:tc>
+          <w:tcPr>
+            <w:cnfStyle w:val="001000000000" w:firstRow="0" w:lastRow="0" w:firstColumn="1" w:lastColumn="0" w:oddVBand="0" w:evenVBand="0" w:oddHBand="0" w:evenHBand="0" w:firstRowFirstColumn="0" w:firstRowLastColumn="0" w:lastRowFirstColumn="0" w:lastRowLastColumn="0"/>
+            <w:tcW w:w="960" w:type="dxa"/>
+          </w:tcPr>
+          <w:p>
+            <w:pPr>
+              <w:ind w:left="720" w:hanging="360"/>
+              <w:rPr>
+                <w:rFonts w:ascii="Calibri" w:eastAsia="Calibri" w:hAnsi="Calibri" w:cs="Calibri"/>
+              </w:rPr>
+            </w:pPr>
+            <w:r>
+              <w:rPr>
+                <w:rFonts w:ascii="Calibri" w:eastAsia="Calibri" w:hAnsi="Calibri" w:cs="Calibri"/>
+              </w:rPr>
+              <w:t>2</w:t>
+            </w:r>
+          </w:p>
+        </w:tc>
+        <w:tc>
+          <w:tcPr>
+            <w:tcW w:w="2205" w:type="dxa"/>
+          </w:tcPr>
+          <w:p>
+            <w:pPr>
+              <w:pStyle w:val="Listenabsatz"/>
+              <w:numPr>
+                <w:ilvl w:val="0"/>
+                <w:numId w:val="7"/>
+              </w:numPr>
+              <w:cnfStyle w:val="000000000000" w:firstRow="0" w:lastRow="0" w:firstColumn="0" w:lastColumn="0" w:oddVBand="0" w:evenVBand="0" w:oddHBand="0" w:evenHBand="0" w:firstRowFirstColumn="0" w:firstRowLastColumn="0" w:lastRowFirstColumn="0" w:lastRowLastColumn="0"/>
+              <w:rPr>
+                <w:rFonts w:ascii="Calibri" w:eastAsia="Calibri" w:hAnsi="Calibri" w:cs="Calibri"/>
+                <w:lang w:val="en-US"/>
+              </w:rPr>
+            </w:pPr>
+            <w:r>
+              <w:rPr>
+                <w:rFonts w:ascii="Calibri" w:eastAsia="Calibri" w:hAnsi="Calibri" w:cs="Calibri"/>
+                <w:lang w:val="en-US"/>
+              </w:rPr>
+              <w:t>App not running</w:t>
+            </w:r>
+          </w:p>
+        </w:tc>
+        <w:tc>
+          <w:tcPr>
+            <w:tcW w:w="1635" w:type="dxa"/>
+          </w:tcPr>
+          <w:p>
+            <w:pPr>
+              <w:cnfStyle w:val="000000000000" w:firstRow="0" w:lastRow="0" w:firstColumn="0" w:lastColumn="0" w:oddVBand="0" w:evenVBand="0" w:oddHBand="0" w:evenHBand="0" w:firstRowFirstColumn="0" w:firstRowLastColumn="0" w:lastRowFirstColumn="0" w:lastRowLastColumn="0"/>
+              <w:rPr>
+                <w:rFonts w:ascii="Calibri" w:eastAsia="Calibri" w:hAnsi="Calibri" w:cs="Calibri"/>
+                <w:lang w:val="en-US"/>
+              </w:rPr>
+            </w:pPr>
+            <w:r>
+              <w:rPr>
+                <w:rFonts w:ascii="Calibri" w:eastAsia="Calibri" w:hAnsi="Calibri" w:cs="Calibri"/>
+                <w:lang w:val="en-US"/>
+              </w:rPr>
+              <w:t>Start app and login incorrectly</w:t>
+            </w:r>
+            <w:r>
+              <w:rPr>
+                <w:rFonts w:ascii="Calibri" w:eastAsia="Calibri" w:hAnsi="Calibri" w:cs="Calibri"/>
+                <w:lang w:val="en-US"/>
+              </w:rPr>
+              <w:t>, afterwards press cancel</w:t>
+            </w:r>
+          </w:p>
+        </w:tc>
+        <w:tc>
+          <w:tcPr>
+            <w:tcW w:w="1365" w:type="dxa"/>
+          </w:tcPr>
+          <w:p>
+            <w:pPr>
+              <w:cnfStyle w:val="000000000000" w:firstRow="0" w:lastRow="0" w:firstColumn="0" w:lastColumn="0" w:oddVBand="0" w:evenVBand="0" w:oddHBand="0" w:evenHBand="0" w:firstRowFirstColumn="0" w:firstRowLastColumn="0" w:lastRowFirstColumn="0" w:lastRowLastColumn="0"/>
+              <w:rPr>
+                <w:rFonts w:ascii="Calibri" w:eastAsia="Calibri" w:hAnsi="Calibri" w:cs="Calibri"/>
+                <w:lang w:val="en-US"/>
+              </w:rPr>
+            </w:pPr>
+            <w:r>
+              <w:rPr>
+                <w:rFonts w:ascii="Calibri" w:eastAsia="Calibri" w:hAnsi="Calibri" w:cs="Calibri"/>
+                <w:lang w:val="en-US"/>
+              </w:rPr>
+              <w:t>App should</w:t>
+            </w:r>
+            <w:r>
+              <w:rPr>
+                <w:rFonts w:ascii="Calibri" w:eastAsia="Calibri" w:hAnsi="Calibri" w:cs="Calibri"/>
+                <w:lang w:val="en-US"/>
+              </w:rPr>
+              <w:t xml:space="preserve"> show a message for wrong pw </w:t>
+            </w:r>
+            <w:proofErr w:type="spellStart"/>
+            <w:r>
+              <w:rPr>
+                <w:rFonts w:ascii="Calibri" w:eastAsia="Calibri" w:hAnsi="Calibri" w:cs="Calibri"/>
+                <w:lang w:val="en-US"/>
+              </w:rPr>
+              <w:t>an</w:t>
+            </w:r>
+            <w:proofErr w:type="spellEnd"/>
+            <w:r>
+              <w:rPr>
+                <w:rFonts w:ascii="Calibri" w:eastAsia="Calibri" w:hAnsi="Calibri" w:cs="Calibri"/>
+                <w:lang w:val="en-US"/>
+              </w:rPr>
+              <w:t xml:space="preserve"> be closed</w:t>
+            </w:r>
+            <w:r>
+              <w:rPr>
+                <w:rFonts w:ascii="Calibri" w:eastAsia="Calibri" w:hAnsi="Calibri" w:cs="Calibri"/>
+                <w:lang w:val="en-US"/>
+              </w:rPr>
+              <w:t xml:space="preserve"> at cancel</w:t>
+            </w:r>
+          </w:p>
+        </w:tc>
+        <w:tc>
+          <w:tcPr>
+            <w:tcW w:w="2835" w:type="dxa"/>
+          </w:tcPr>
+          <w:p>
+            <w:pPr>
+              <w:pStyle w:val="Listenabsatz"/>
+              <w:numPr>
+                <w:ilvl w:val="0"/>
+                <w:numId w:val="6"/>
+              </w:numPr>
+              <w:cnfStyle w:val="000000000000" w:firstRow="0" w:lastRow="0" w:firstColumn="0" w:lastColumn="0" w:oddVBand="0" w:evenVBand="0" w:oddHBand="0" w:evenHBand="0" w:firstRowFirstColumn="0" w:firstRowLastColumn="0" w:lastRowFirstColumn="0" w:lastRowLastColumn="0"/>
+              <w:rPr>
+                <w:rFonts w:ascii="Calibri" w:eastAsia="Calibri" w:hAnsi="Calibri" w:cs="Calibri"/>
+                <w:lang w:val="en-US"/>
+              </w:rPr>
+            </w:pPr>
+            <w:r>
+              <w:rPr>
+                <w:rFonts w:ascii="Calibri" w:eastAsia="Calibri" w:hAnsi="Calibri" w:cs="Calibri"/>
+                <w:lang w:val="en-US"/>
+              </w:rPr>
+              <w:t>Security</w:t>
+            </w:r>
+          </w:p>
+        </w:tc>
+      </w:tr>
+      <w:tr>
+        <w:tc>
+          <w:tcPr>
+            <w:cnfStyle w:val="001000000000" w:firstRow="0" w:lastRow="0" w:firstColumn="1" w:lastColumn="0" w:oddVBand="0" w:evenVBand="0" w:oddHBand="0" w:evenHBand="0" w:firstRowFirstColumn="0" w:firstRowLastColumn="0" w:lastRowFirstColumn="0" w:lastRowLastColumn="0"/>
+            <w:tcW w:w="960" w:type="dxa"/>
+          </w:tcPr>
+          <w:p>
+            <w:pPr>
+              <w:ind w:left="720" w:hanging="360"/>
+              <w:rPr>
+                <w:rFonts w:ascii="Calibri" w:eastAsia="Calibri" w:hAnsi="Calibri" w:cs="Calibri"/>
+              </w:rPr>
+            </w:pPr>
+            <w:r>
+              <w:rPr>
+                <w:rFonts w:ascii="Calibri" w:eastAsia="Calibri" w:hAnsi="Calibri" w:cs="Calibri"/>
+              </w:rPr>
+              <w:t>2</w:t>
+            </w:r>
+          </w:p>
+        </w:tc>
+        <w:tc>
+          <w:tcPr>
+            <w:tcW w:w="2205" w:type="dxa"/>
+          </w:tcPr>
+          <w:p>
+            <w:pPr>
+              <w:pStyle w:val="Listenabsatz"/>
+              <w:numPr>
+                <w:ilvl w:val="0"/>
+                <w:numId w:val="3"/>
+              </w:numPr>
+              <w:cnfStyle w:val="000000000000" w:firstRow="0" w:lastRow="0" w:firstColumn="0" w:lastColumn="0" w:oddVBand="0" w:evenVBand="0" w:oddHBand="0" w:evenHBand="0" w:firstRowFirstColumn="0" w:firstRowLastColumn="0" w:lastRowFirstColumn="0" w:lastRowLastColumn="0"/>
+              <w:rPr>
+                <w:rFonts w:ascii="Calibri" w:eastAsia="Calibri" w:hAnsi="Calibri" w:cs="Calibri"/>
+                <w:lang w:val="en-US"/>
+              </w:rPr>
+            </w:pPr>
+            <w:r>
+              <w:rPr>
+                <w:rFonts w:ascii="Calibri" w:eastAsia="Calibri" w:hAnsi="Calibri" w:cs="Calibri"/>
+                <w:lang w:val="en-US"/>
+              </w:rPr>
+              <w:t>App not running</w:t>
+            </w:r>
+          </w:p>
+        </w:tc>
+        <w:tc>
+          <w:tcPr>
+            <w:tcW w:w="1635" w:type="dxa"/>
+          </w:tcPr>
+          <w:p>
+            <w:pPr>
+              <w:cnfStyle w:val="000000000000" w:firstRow="0" w:lastRow="0" w:firstColumn="0" w:lastColumn="0" w:oddVBand="0" w:evenVBand="0" w:oddHBand="0" w:evenHBand="0" w:firstRowFirstColumn="0" w:firstRowLastColumn="0" w:lastRowFirstColumn="0" w:lastRowLastColumn="0"/>
+              <w:rPr>
+                <w:rFonts w:ascii="Calibri" w:eastAsia="Calibri" w:hAnsi="Calibri" w:cs="Calibri"/>
+                <w:lang w:val="en-US"/>
+              </w:rPr>
+            </w:pPr>
+            <w:r>
+              <w:rPr>
+                <w:rFonts w:ascii="Calibri" w:eastAsia="Calibri" w:hAnsi="Calibri" w:cs="Calibri"/>
+                <w:lang w:val="en-US"/>
+              </w:rPr>
+              <w:t>Start the application with a known database</w:t>
+            </w:r>
+          </w:p>
+        </w:tc>
+        <w:tc>
+          <w:tcPr>
+            <w:tcW w:w="1365" w:type="dxa"/>
+          </w:tcPr>
+          <w:p>
+            <w:pPr>
+              <w:cnfStyle w:val="000000000000" w:firstRow="0" w:lastRow="0" w:firstColumn="0" w:lastColumn="0" w:oddVBand="0" w:evenVBand="0" w:oddHBand="0" w:evenHBand="0" w:firstRowFirstColumn="0" w:firstRowLastColumn="0" w:lastRowFirstColumn="0" w:lastRowLastColumn="0"/>
+              <w:rPr>
+                <w:rFonts w:ascii="Calibri" w:eastAsia="Calibri" w:hAnsi="Calibri" w:cs="Calibri"/>
+                <w:lang w:val="en-US"/>
+              </w:rPr>
+            </w:pPr>
+            <w:r>
+              <w:rPr>
+                <w:rFonts w:ascii="Calibri" w:eastAsia="Calibri" w:hAnsi="Calibri" w:cs="Calibri"/>
+                <w:lang w:val="en-US"/>
+              </w:rPr>
+              <w:t>Database should be loaded</w:t>
+            </w:r>
+          </w:p>
+        </w:tc>
+        <w:tc>
+          <w:tcPr>
+            <w:tcW w:w="2835" w:type="dxa"/>
+          </w:tcPr>
+          <w:p>
+            <w:pPr>
+              <w:pStyle w:val="Listenabsatz"/>
+              <w:numPr>
+                <w:ilvl w:val="0"/>
+                <w:numId w:val="2"/>
+              </w:numPr>
+              <w:cnfStyle w:val="000000000000" w:firstRow="0" w:lastRow="0" w:firstColumn="0" w:lastColumn="0" w:oddVBand="0" w:evenVBand="0" w:oddHBand="0" w:evenHBand="0" w:firstRowFirstColumn="0" w:firstRowLastColumn="0" w:lastRowFirstColumn="0" w:lastRowLastColumn="0"/>
+              <w:rPr>
+                <w:rFonts w:ascii="Calibri" w:eastAsia="Calibri" w:hAnsi="Calibri" w:cs="Calibri"/>
+                <w:lang w:val="en-US"/>
+              </w:rPr>
+            </w:pPr>
+            <w:r>
+              <w:rPr>
+                <w:rFonts w:ascii="Calibri" w:eastAsia="Calibri" w:hAnsi="Calibri" w:cs="Calibri"/>
+                <w:lang w:val="en-US"/>
+              </w:rPr>
+              <w:t>Test decryption</w:t>
+            </w:r>
+          </w:p>
+          <w:p>
+            <w:pPr>
+              <w:pStyle w:val="Listenabsatz"/>
+              <w:numPr>
+                <w:ilvl w:val="0"/>
+                <w:numId w:val="2"/>
+              </w:numPr>
+              <w:cnfStyle w:val="000000000000" w:firstRow="0" w:lastRow="0" w:firstColumn="0" w:lastColumn="0" w:oddVBand="0" w:evenVBand="0" w:oddHBand="0" w:evenHBand="0" w:firstRowFirstColumn="0" w:firstRowLastColumn="0" w:lastRowFirstColumn="0" w:lastRowLastColumn="0"/>
+              <w:rPr>
+                <w:rFonts w:ascii="Calibri" w:eastAsia="Calibri" w:hAnsi="Calibri" w:cs="Calibri"/>
+                <w:lang w:val="en-US"/>
+              </w:rPr>
+            </w:pPr>
+            <w:r>
+              <w:rPr>
+                <w:rFonts w:ascii="Calibri" w:eastAsia="Calibri" w:hAnsi="Calibri" w:cs="Calibri"/>
+                <w:lang w:val="en-US"/>
+              </w:rPr>
+              <w:t>Test correct loading of database</w:t>
+            </w:r>
+          </w:p>
+        </w:tc>
+      </w:tr>
+      <w:tr>
+        <w:tc>
+          <w:tcPr>
+            <w:cnfStyle w:val="001000000000" w:firstRow="0" w:lastRow="0" w:firstColumn="1" w:lastColumn="0" w:oddVBand="0" w:evenVBand="0" w:oddHBand="0" w:evenHBand="0" w:firstRowFirstColumn="0" w:firstRowLastColumn="0" w:lastRowFirstColumn="0" w:lastRowLastColumn="0"/>
+            <w:tcW w:w="960" w:type="dxa"/>
+          </w:tcPr>
+          <w:p>
+            <w:pPr>
+              <w:ind w:left="720" w:hanging="360"/>
+              <w:rPr>
+                <w:rFonts w:ascii="Calibri" w:eastAsia="Calibri" w:hAnsi="Calibri" w:cs="Calibri"/>
+              </w:rPr>
+            </w:pPr>
+            <w:r>
+              <w:rPr>
+                <w:rFonts w:ascii="Calibri" w:eastAsia="Calibri" w:hAnsi="Calibri" w:cs="Calibri"/>
+              </w:rPr>
+              <w:t>3</w:t>
+            </w:r>
+          </w:p>
+        </w:tc>
+        <w:tc>
+          <w:tcPr>
+            <w:tcW w:w="2205" w:type="dxa"/>
+          </w:tcPr>
+          <w:p>
+            <w:pPr>
+              <w:pStyle w:val="Listenabsatz"/>
+              <w:numPr>
+                <w:ilvl w:val="0"/>
+                <w:numId w:val="3"/>
+              </w:numPr>
+              <w:cnfStyle w:val="000000000000" w:firstRow="0" w:lastRow="0" w:firstColumn="0" w:lastColumn="0" w:oddVBand="0" w:evenVBand="0" w:oddHBand="0" w:evenHBand="0" w:firstRowFirstColumn="0" w:firstRowLastColumn="0" w:lastRowFirstColumn="0" w:lastRowLastColumn="0"/>
+              <w:rPr>
+                <w:rFonts w:ascii="Calibri" w:eastAsia="Calibri" w:hAnsi="Calibri" w:cs="Calibri"/>
+                <w:lang w:val="en-US"/>
+              </w:rPr>
+            </w:pPr>
+            <w:r>
+              <w:rPr>
+                <w:rFonts w:ascii="Calibri" w:eastAsia="Calibri" w:hAnsi="Calibri" w:cs="Calibri"/>
+                <w:lang w:val="en-US"/>
+              </w:rPr>
+              <w:t>App running database exists</w:t>
+            </w:r>
+          </w:p>
+        </w:tc>
+        <w:tc>
+          <w:tcPr>
+            <w:tcW w:w="1635" w:type="dxa"/>
+          </w:tcPr>
+          <w:p>
+            <w:pPr>
+              <w:cnfStyle w:val="000000000000" w:firstRow="0" w:lastRow="0" w:firstColumn="0" w:lastColumn="0" w:oddVBand="0" w:evenVBand="0" w:oddHBand="0" w:evenHBand="0" w:firstRowFirstColumn="0" w:firstRowLastColumn="0" w:lastRowFirstColumn="0" w:lastRowLastColumn="0"/>
+              <w:rPr>
+                <w:rFonts w:ascii="Calibri" w:eastAsia="Calibri" w:hAnsi="Calibri" w:cs="Calibri"/>
+              </w:rPr>
+            </w:pPr>
+            <w:r>
+              <w:rPr>
+                <w:rFonts w:ascii="Calibri" w:eastAsia="Calibri" w:hAnsi="Calibri" w:cs="Calibri"/>
+              </w:rPr>
+              <w:t xml:space="preserve">Delete </w:t>
+            </w:r>
+            <w:proofErr w:type="spellStart"/>
+            <w:r>
+              <w:rPr>
+                <w:rFonts w:ascii="Calibri" w:eastAsia="Calibri" w:hAnsi="Calibri" w:cs="Calibri"/>
+              </w:rPr>
+              <w:t>database</w:t>
+            </w:r>
+            <w:proofErr w:type="spellEnd"/>
+          </w:p>
+        </w:tc>
+        <w:tc>
+          <w:tcPr>
+            <w:tcW w:w="1365" w:type="dxa"/>
+          </w:tcPr>
+          <w:p>
+            <w:pPr>
+              <w:cnfStyle w:val="000000000000" w:firstRow="0" w:lastRow="0" w:firstColumn="0" w:lastColumn="0" w:oddVBand="0" w:evenVBand="0" w:oddHBand="0" w:evenHBand="0" w:firstRowFirstColumn="0" w:firstRowLastColumn="0" w:lastRowFirstColumn="0" w:lastRowLastColumn="0"/>
+              <w:rPr>
+                <w:rFonts w:ascii="Calibri" w:eastAsia="Calibri" w:hAnsi="Calibri" w:cs="Calibri"/>
+                <w:lang w:val="en-US"/>
+              </w:rPr>
+            </w:pPr>
+            <w:r>
+              <w:rPr>
+                <w:rFonts w:ascii="Calibri" w:eastAsia="Calibri" w:hAnsi="Calibri" w:cs="Calibri"/>
+                <w:lang w:val="en-US"/>
+              </w:rPr>
+              <w:t>Database is created with next change (add, edit…)</w:t>
+            </w:r>
+          </w:p>
+        </w:tc>
+        <w:tc>
+          <w:tcPr>
+            <w:tcW w:w="2835" w:type="dxa"/>
+          </w:tcPr>
+          <w:p>
+            <w:pPr>
+              <w:pStyle w:val="Listenabsatz"/>
+              <w:numPr>
+                <w:ilvl w:val="0"/>
+                <w:numId w:val="2"/>
+              </w:numPr>
+              <w:cnfStyle w:val="000000000000" w:firstRow="0" w:lastRow="0" w:firstColumn="0" w:lastColumn="0" w:oddVBand="0" w:evenVBand="0" w:oddHBand="0" w:evenHBand="0" w:firstRowFirstColumn="0" w:firstRowLastColumn="0" w:lastRowFirstColumn="0" w:lastRowLastColumn="0"/>
+              <w:rPr>
+                <w:rFonts w:ascii="Calibri" w:eastAsia="Calibri" w:hAnsi="Calibri" w:cs="Calibri"/>
+                <w:lang w:val="en-US"/>
+              </w:rPr>
+            </w:pPr>
+            <w:r>
+              <w:rPr>
+                <w:rFonts w:ascii="Calibri" w:eastAsia="Calibri" w:hAnsi="Calibri" w:cs="Calibri"/>
+                <w:lang w:val="en-US"/>
+              </w:rPr>
+              <w:t xml:space="preserve">Correct store of database and file </w:t>
+            </w:r>
+            <w:r>
+              <w:rPr>
+                <w:rFonts w:ascii="Calibri" w:eastAsia="Calibri" w:hAnsi="Calibri" w:cs="Calibri"/>
+                <w:lang w:val="en-US"/>
+              </w:rPr>
+              <w:t xml:space="preserve">exception </w:t>
+            </w:r>
+            <w:r>
+              <w:rPr>
+                <w:rFonts w:ascii="Calibri" w:eastAsia="Calibri" w:hAnsi="Calibri" w:cs="Calibri"/>
+                <w:lang w:val="en-US"/>
+              </w:rPr>
+              <w:t>handling</w:t>
+            </w:r>
+          </w:p>
+        </w:tc>
+      </w:tr>
+      <w:tr>
+        <w:tc>
+          <w:tcPr>
+            <w:cnfStyle w:val="001000000000" w:firstRow="0" w:lastRow="0" w:firstColumn="1" w:lastColumn="0" w:oddVBand="0" w:evenVBand="0" w:oddHBand="0" w:evenHBand="0" w:firstRowFirstColumn="0" w:firstRowLastColumn="0" w:lastRowFirstColumn="0" w:lastRowLastColumn="0"/>
+            <w:tcW w:w="960" w:type="dxa"/>
+          </w:tcPr>
+          <w:p>
+            <w:pPr>
+              <w:ind w:left="720" w:hanging="360"/>
+            </w:pPr>
+            <w:r>
+              <w:rPr>
+                <w:rFonts w:ascii="Calibri" w:eastAsia="Calibri" w:hAnsi="Calibri" w:cs="Calibri"/>
+                <w:lang w:val="en-US"/>
+              </w:rPr>
+              <w:t>3</w:t>
+            </w:r>
+            <w:r>
+              <w:rPr>
+                <w:rFonts w:ascii="Calibri" w:eastAsia="Calibri" w:hAnsi="Calibri" w:cs="Calibri"/>
+                <w:lang w:val="en-US"/>
+              </w:rPr>
+              <w:t>.</w:t>
+            </w:r>
+            <w:r>
+              <w:rPr>
+                <w:rFonts w:ascii="Times New Roman" w:eastAsia="Times New Roman" w:hAnsi="Times New Roman" w:cs="Times New Roman"/>
+                <w:b w:val="0"/>
+                <w:bCs w:val="0"/>
+                <w:lang w:val="en-US"/>
+              </w:rPr>
+              <w:t xml:space="preserve">        </w:t>
+            </w:r>
+            <w:r>
+              <w:rPr>
+                <w:rFonts w:ascii="Calibri" w:eastAsia="Calibri" w:hAnsi="Calibri" w:cs="Calibri"/>
+                <w:lang w:val="en-US"/>
+              </w:rPr>
+              <w:t xml:space="preserve"> </w:t>
+            </w:r>
+          </w:p>
+        </w:tc>
+        <w:tc>
+          <w:tcPr>
+            <w:tcW w:w="2205" w:type="dxa"/>
+          </w:tcPr>
+          <w:p>
+            <w:pPr>
+              <w:pStyle w:val="Listenabsatz"/>
+              <w:numPr>
+                <w:ilvl w:val="0"/>
+                <w:numId w:val="5"/>
+              </w:numPr>
+              <w:cnfStyle w:val="000000000000" w:firstRow="0" w:lastRow="0" w:firstColumn="0" w:lastColumn="0" w:oddVBand="0" w:evenVBand="0" w:oddHBand="0" w:evenHBand="0" w:firstRowFirstColumn="0" w:firstRowLastColumn="0" w:lastRowFirstColumn="0" w:lastRowLastColumn="0"/>
+              <w:rPr>
+                <w:rFonts w:eastAsiaTheme="minorEastAsia"/>
+              </w:rPr>
+            </w:pPr>
+            <w:r>
+              <w:rPr>
+                <w:rFonts w:ascii="Calibri" w:eastAsia="Calibri" w:hAnsi="Calibri" w:cs="Calibri"/>
+                <w:lang w:val="en-US"/>
+              </w:rPr>
+              <w:t>App. running</w:t>
+            </w:r>
+          </w:p>
+          <w:p>
+            <w:pPr>
+              <w:pStyle w:val="Listenabsatz"/>
+              <w:numPr>
+                <w:ilvl w:val="0"/>
+                <w:numId w:val="5"/>
+              </w:numPr>
+              <w:cnfStyle w:val="000000000000" w:firstRow="0" w:lastRow="0" w:firstColumn="0" w:lastColumn="0" w:oddVBand="0" w:evenVBand="0" w:oddHBand="0" w:evenHBand="0" w:firstRowFirstColumn="0" w:firstRowLastColumn="0" w:lastRowFirstColumn="0" w:lastRowLastColumn="0"/>
+              <w:rPr>
+                <w:rFonts w:eastAsiaTheme="minorEastAsia"/>
+              </w:rPr>
+            </w:pPr>
+            <w:r>
+              <w:rPr>
+                <w:rFonts w:ascii="Calibri" w:eastAsia="Calibri" w:hAnsi="Calibri" w:cs="Calibri"/>
+                <w:lang w:val="en-US"/>
+              </w:rPr>
+              <w:t>Main window operating</w:t>
+            </w:r>
+          </w:p>
+          <w:p>
+            <w:pPr>
+              <w:pStyle w:val="Listenabsatz"/>
+              <w:numPr>
+                <w:ilvl w:val="0"/>
+                <w:numId w:val="5"/>
+              </w:numPr>
+              <w:cnfStyle w:val="000000000000" w:firstRow="0" w:lastRow="0" w:firstColumn="0" w:lastColumn="0" w:oddVBand="0" w:evenVBand="0" w:oddHBand="0" w:evenHBand="0" w:firstRowFirstColumn="0" w:firstRowLastColumn="0" w:lastRowFirstColumn="0" w:lastRowLastColumn="0"/>
+              <w:rPr>
+                <w:rFonts w:eastAsiaTheme="minorEastAsia"/>
+              </w:rPr>
+            </w:pPr>
+            <w:r>
+              <w:rPr>
+                <w:rFonts w:ascii="Calibri" w:eastAsia="Calibri" w:hAnsi="Calibri" w:cs="Calibri"/>
+                <w:lang w:val="en-US"/>
+              </w:rPr>
+              <w:t xml:space="preserve">Database does not exist </w:t>
+            </w:r>
+          </w:p>
+        </w:tc>
+        <w:tc>
+          <w:tcPr>
+            <w:tcW w:w="1635" w:type="dxa"/>
+          </w:tcPr>
+          <w:p>
+            <w:pPr>
+              <w:cnfStyle w:val="000000000000" w:firstRow="0" w:lastRow="0" w:firstColumn="0" w:lastColumn="0" w:oddVBand="0" w:evenVBand="0" w:oddHBand="0" w:evenHBand="0" w:firstRowFirstColumn="0" w:firstRowLastColumn="0" w:lastRowFirstColumn="0" w:lastRowLastColumn="0"/>
+            </w:pPr>
+            <w:r>
+              <w:rPr>
+                <w:rFonts w:ascii="Calibri" w:eastAsia="Calibri" w:hAnsi="Calibri" w:cs="Calibri"/>
+                <w:lang w:val="en-US"/>
+              </w:rPr>
+              <w:t xml:space="preserve">Add a new customer </w:t>
+            </w:r>
+          </w:p>
+        </w:tc>
+        <w:tc>
+          <w:tcPr>
+            <w:tcW w:w="1365" w:type="dxa"/>
+          </w:tcPr>
+          <w:p>
+            <w:pPr>
+              <w:cnfStyle w:val="000000000000" w:firstRow="0" w:lastRow="0" w:firstColumn="0" w:lastColumn="0" w:oddVBand="0" w:evenVBand="0" w:oddHBand="0" w:evenHBand="0" w:firstRowFirstColumn="0" w:firstRowLastColumn="0" w:lastRowFirstColumn="0" w:lastRowLastColumn="0"/>
+            </w:pPr>
+            <w:r>
+              <w:rPr>
+                <w:rFonts w:ascii="Calibri" w:eastAsia="Calibri" w:hAnsi="Calibri" w:cs="Calibri"/>
+                <w:lang w:val="en-US"/>
+              </w:rPr>
+              <w:t xml:space="preserve">Database is created </w:t>
+            </w:r>
+          </w:p>
+        </w:tc>
+        <w:tc>
+          <w:tcPr>
+            <w:tcW w:w="2835" w:type="dxa"/>
+          </w:tcPr>
+          <w:p>
+            <w:pPr>
+              <w:pStyle w:val="Listenabsatz"/>
+              <w:numPr>
+                <w:ilvl w:val="0"/>
+                <w:numId w:val="4"/>
+              </w:numPr>
+              <w:cnfStyle w:val="000000000000" w:firstRow="0" w:lastRow="0" w:firstColumn="0" w:lastColumn="0" w:oddVBand="0" w:evenVBand="0" w:oddHBand="0" w:evenHBand="0" w:firstRowFirstColumn="0" w:firstRowLastColumn="0" w:lastRowFirstColumn="0" w:lastRowLastColumn="0"/>
+              <w:rPr>
+                <w:rFonts w:eastAsiaTheme="minorEastAsia"/>
+              </w:rPr>
+            </w:pPr>
+            <w:r>
+              <w:rPr>
+                <w:rFonts w:ascii="Calibri" w:eastAsia="Calibri" w:hAnsi="Calibri" w:cs="Calibri"/>
+                <w:lang w:val="en-US"/>
+              </w:rPr>
+              <w:t>Correct initialization</w:t>
+            </w:r>
+          </w:p>
+          <w:p>
+            <w:pPr>
+              <w:pStyle w:val="Listenabsatz"/>
+              <w:numPr>
+                <w:ilvl w:val="0"/>
+                <w:numId w:val="4"/>
+              </w:numPr>
+              <w:cnfStyle w:val="000000000000" w:firstRow="0" w:lastRow="0" w:firstColumn="0" w:lastColumn="0" w:oddVBand="0" w:evenVBand="0" w:oddHBand="0" w:evenHBand="0" w:firstRowFirstColumn="0" w:firstRowLastColumn="0" w:lastRowFirstColumn="0" w:lastRowLastColumn="0"/>
+              <w:rPr>
+                <w:rFonts w:eastAsiaTheme="minorEastAsia"/>
+              </w:rPr>
+            </w:pPr>
+            <w:r>
+              <w:rPr>
+                <w:rFonts w:ascii="Calibri" w:eastAsia="Calibri" w:hAnsi="Calibri" w:cs="Calibri"/>
+                <w:lang w:val="en-US"/>
+              </w:rPr>
+              <w:t>Creating new database</w:t>
+            </w:r>
+          </w:p>
+          <w:p>
+            <w:pPr>
+              <w:pStyle w:val="Listenabsatz"/>
+              <w:numPr>
+                <w:ilvl w:val="0"/>
+                <w:numId w:val="4"/>
+              </w:numPr>
+              <w:cnfStyle w:val="000000000000" w:firstRow="0" w:lastRow="0" w:firstColumn="0" w:lastColumn="0" w:oddVBand="0" w:evenVBand="0" w:oddHBand="0" w:evenHBand="0" w:firstRowFirstColumn="0" w:firstRowLastColumn="0" w:lastRowFirstColumn="0" w:lastRowLastColumn="0"/>
+              <w:rPr>
+                <w:rFonts w:eastAsiaTheme="minorEastAsia"/>
+                <w:lang w:val="en-US"/>
+              </w:rPr>
+            </w:pPr>
+            <w:r>
+              <w:rPr>
+                <w:rFonts w:ascii="Calibri" w:eastAsia="Calibri" w:hAnsi="Calibri" w:cs="Calibri"/>
+                <w:lang w:val="en-US"/>
+              </w:rPr>
+              <w:t>Customer is listed in Main window and database</w:t>
+            </w:r>
+          </w:p>
+          <w:p>
+            <w:pPr>
+              <w:pStyle w:val="Listenabsatz"/>
+              <w:numPr>
+                <w:ilvl w:val="0"/>
+                <w:numId w:val="4"/>
+              </w:numPr>
+              <w:cnfStyle w:val="000000000000" w:firstRow="0" w:lastRow="0" w:firstColumn="0" w:lastColumn="0" w:oddVBand="0" w:evenVBand="0" w:oddHBand="0" w:evenHBand="0" w:firstRowFirstColumn="0" w:firstRowLastColumn="0" w:lastRowFirstColumn="0" w:lastRowLastColumn="0"/>
+              <w:rPr>
+                <w:rFonts w:eastAsiaTheme="minorEastAsia"/>
+                <w:lang w:val="en-US"/>
+              </w:rPr>
+            </w:pPr>
+            <w:r>
+              <w:rPr>
+                <w:rFonts w:ascii="Calibri" w:eastAsia="Calibri" w:hAnsi="Calibri" w:cs="Calibri"/>
+                <w:lang w:val="en-US"/>
+              </w:rPr>
+              <w:t>Correct startup of the Edit window</w:t>
+            </w:r>
+          </w:p>
+          <w:p>
+            <w:pPr>
+              <w:pStyle w:val="Listenabsatz"/>
+              <w:numPr>
+                <w:ilvl w:val="0"/>
+                <w:numId w:val="4"/>
+              </w:numPr>
+              <w:cnfStyle w:val="000000000000" w:firstRow="0" w:lastRow="0" w:firstColumn="0" w:lastColumn="0" w:oddVBand="0" w:evenVBand="0" w:oddHBand="0" w:evenHBand="0" w:firstRowFirstColumn="0" w:firstRowLastColumn="0" w:lastRowFirstColumn="0" w:lastRowLastColumn="0"/>
+              <w:rPr>
+                <w:rFonts w:eastAsiaTheme="minorEastAsia"/>
+              </w:rPr>
+            </w:pPr>
+            <w:r>
+              <w:rPr>
+                <w:rFonts w:ascii="Calibri" w:eastAsia="Calibri" w:hAnsi="Calibri" w:cs="Calibri"/>
+                <w:lang w:val="en-US"/>
+              </w:rPr>
+              <w:t>Connection Main-, Edit window</w:t>
+            </w:r>
+          </w:p>
+        </w:tc>
+      </w:tr>
+      <w:tr>
+        <w:tc>
+          <w:tcPr>
+            <w:cnfStyle w:val="001000000000" w:firstRow="0" w:lastRow="0" w:firstColumn="1" w:lastColumn="0" w:oddVBand="0" w:evenVBand="0" w:oddHBand="0" w:evenHBand="0" w:firstRowFirstColumn="0" w:firstRowLastColumn="0" w:lastRowFirstColumn="0" w:lastRowLastColumn="0"/>
+            <w:tcW w:w="960" w:type="dxa"/>
+          </w:tcPr>
+          <w:p>
+            <w:pPr>
+              <w:ind w:left="720" w:hanging="360"/>
+            </w:pPr>
+            <w:r>
+              <w:rPr>
+                <w:rFonts w:ascii="Calibri" w:eastAsia="Calibri" w:hAnsi="Calibri" w:cs="Calibri"/>
+                <w:lang w:val="en-US"/>
+              </w:rPr>
+              <w:t>5</w:t>
+            </w:r>
+            <w:r>
+              <w:rPr>
+                <w:rFonts w:ascii="Calibri" w:eastAsia="Calibri" w:hAnsi="Calibri" w:cs="Calibri"/>
+                <w:lang w:val="en-US"/>
+              </w:rPr>
+              <w:t>.</w:t>
+            </w:r>
+            <w:r>
+              <w:rPr>
+                <w:rFonts w:ascii="Times New Roman" w:eastAsia="Times New Roman" w:hAnsi="Times New Roman" w:cs="Times New Roman"/>
+                <w:b w:val="0"/>
+                <w:bCs w:val="0"/>
+                <w:lang w:val="en-US"/>
+              </w:rPr>
+              <w:t xml:space="preserve">        </w:t>
+            </w:r>
+            <w:r>
+              <w:rPr>
+                <w:rFonts w:ascii="Calibri" w:eastAsia="Calibri" w:hAnsi="Calibri" w:cs="Calibri"/>
+                <w:lang w:val="en-US"/>
+              </w:rPr>
+              <w:t xml:space="preserve"> </w:t>
+            </w:r>
+          </w:p>
+        </w:tc>
+        <w:tc>
+          <w:tcPr>
+            <w:tcW w:w="2205" w:type="dxa"/>
+          </w:tcPr>
+          <w:p>
+            <w:pPr>
+              <w:pStyle w:val="Listenabsatz"/>
+              <w:numPr>
+                <w:ilvl w:val="0"/>
+                <w:numId w:val="3"/>
+              </w:numPr>
+              <w:cnfStyle w:val="000000000000" w:firstRow="0" w:lastRow="0" w:firstColumn="0" w:lastColumn="0" w:oddVBand="0" w:evenVBand="0" w:oddHBand="0" w:evenHBand="0" w:firstRowFirstColumn="0" w:firstRowLastColumn="0" w:lastRowFirstColumn="0" w:lastRowLastColumn="0"/>
+              <w:rPr>
+                <w:rFonts w:eastAsiaTheme="minorEastAsia"/>
+              </w:rPr>
+            </w:pPr>
+            <w:r>
+              <w:rPr>
+                <w:rFonts w:ascii="Calibri" w:eastAsia="Calibri" w:hAnsi="Calibri" w:cs="Calibri"/>
+                <w:lang w:val="en-US"/>
+              </w:rPr>
+              <w:t>App. running</w:t>
+            </w:r>
+          </w:p>
+          <w:p>
+            <w:pPr>
+              <w:pStyle w:val="Listenabsatz"/>
+              <w:numPr>
+                <w:ilvl w:val="0"/>
+                <w:numId w:val="3"/>
+              </w:numPr>
+              <w:cnfStyle w:val="000000000000" w:firstRow="0" w:lastRow="0" w:firstColumn="0" w:lastColumn="0" w:oddVBand="0" w:evenVBand="0" w:oddHBand="0" w:evenHBand="0" w:firstRowFirstColumn="0" w:firstRowLastColumn="0" w:lastRowFirstColumn="0" w:lastRowLastColumn="0"/>
+              <w:rPr>
+                <w:rFonts w:eastAsiaTheme="minorEastAsia"/>
+              </w:rPr>
+            </w:pPr>
+            <w:r>
+              <w:rPr>
+                <w:rFonts w:ascii="Calibri" w:eastAsia="Calibri" w:hAnsi="Calibri" w:cs="Calibri"/>
+                <w:lang w:val="en-US"/>
+              </w:rPr>
+              <w:t>Edit window operating</w:t>
+            </w:r>
+          </w:p>
+          <w:p>
+            <w:pPr>
+              <w:pStyle w:val="Listenabsatz"/>
+              <w:numPr>
+                <w:ilvl w:val="0"/>
+                <w:numId w:val="3"/>
+              </w:numPr>
+              <w:cnfStyle w:val="000000000000" w:firstRow="0" w:lastRow="0" w:firstColumn="0" w:lastColumn="0" w:oddVBand="0" w:evenVBand="0" w:oddHBand="0" w:evenHBand="0" w:firstRowFirstColumn="0" w:firstRowLastColumn="0" w:lastRowFirstColumn="0" w:lastRowLastColumn="0"/>
+              <w:rPr>
+                <w:rFonts w:eastAsiaTheme="minorEastAsia"/>
+                <w:lang w:val="en-US"/>
+              </w:rPr>
+            </w:pPr>
+            <w:r>
+              <w:rPr>
+                <w:rFonts w:ascii="Calibri" w:eastAsia="Calibri" w:hAnsi="Calibri" w:cs="Calibri"/>
+                <w:lang w:val="en-US"/>
+              </w:rPr>
+              <w:t>Database does exist and contains at least one customer</w:t>
+            </w:r>
+          </w:p>
+          <w:p>
+            <w:pPr>
+              <w:pStyle w:val="Listenabsatz"/>
+              <w:numPr>
+                <w:ilvl w:val="0"/>
+                <w:numId w:val="3"/>
+              </w:numPr>
+              <w:cnfStyle w:val="000000000000" w:firstRow="0" w:lastRow="0" w:firstColumn="0" w:lastColumn="0" w:oddVBand="0" w:evenVBand="0" w:oddHBand="0" w:evenHBand="0" w:firstRowFirstColumn="0" w:firstRowLastColumn="0" w:lastRowFirstColumn="0" w:lastRowLastColumn="0"/>
+              <w:rPr>
+                <w:rFonts w:eastAsiaTheme="minorEastAsia"/>
+                <w:lang w:val="en-US"/>
+              </w:rPr>
+            </w:pPr>
+            <w:r>
+              <w:rPr>
+                <w:rFonts w:ascii="Calibri" w:eastAsia="Calibri" w:hAnsi="Calibri" w:cs="Calibri"/>
+                <w:lang w:val="en-US"/>
+              </w:rPr>
+              <w:lastRenderedPageBreak/>
+              <w:t xml:space="preserve"> Customer has a positive balance</w:t>
+            </w:r>
+          </w:p>
+        </w:tc>
+        <w:tc>
+          <w:tcPr>
+            <w:tcW w:w="1635" w:type="dxa"/>
+          </w:tcPr>
+          <w:p>
+            <w:pPr>
+              <w:cnfStyle w:val="000000000000" w:firstRow="0" w:lastRow="0" w:firstColumn="0" w:lastColumn="0" w:oddVBand="0" w:evenVBand="0" w:oddHBand="0" w:evenHBand="0" w:firstRowFirstColumn="0" w:firstRowLastColumn="0" w:lastRowFirstColumn="0" w:lastRowLastColumn="0"/>
+              <w:rPr>
+                <w:lang w:val="en-US"/>
+              </w:rPr>
+            </w:pPr>
+            <w:r>
+              <w:rPr>
+                <w:rFonts w:ascii="Calibri" w:eastAsia="Calibri" w:hAnsi="Calibri" w:cs="Calibri"/>
+                <w:lang w:val="en-US"/>
+              </w:rPr>
+              <w:lastRenderedPageBreak/>
+              <w:t xml:space="preserve"> Lend money, save and close window, reopen the edit window with the same customer pay money and </w:t>
+            </w:r>
+            <w:r>
+              <w:rPr>
+                <w:rFonts w:ascii="Calibri" w:eastAsia="Calibri" w:hAnsi="Calibri" w:cs="Calibri"/>
+                <w:lang w:val="en-US"/>
+              </w:rPr>
+              <w:lastRenderedPageBreak/>
+              <w:t xml:space="preserve">cancel </w:t>
+            </w:r>
+          </w:p>
+        </w:tc>
+        <w:tc>
+          <w:tcPr>
+            <w:tcW w:w="1365" w:type="dxa"/>
+          </w:tcPr>
+          <w:p>
+            <w:pPr>
+              <w:cnfStyle w:val="000000000000" w:firstRow="0" w:lastRow="0" w:firstColumn="0" w:lastColumn="0" w:oddVBand="0" w:evenVBand="0" w:oddHBand="0" w:evenHBand="0" w:firstRowFirstColumn="0" w:firstRowLastColumn="0" w:lastRowFirstColumn="0" w:lastRowLastColumn="0"/>
+              <w:rPr>
+                <w:lang w:val="en-US"/>
+              </w:rPr>
+            </w:pPr>
+            <w:r>
+              <w:rPr>
+                <w:rFonts w:ascii="Calibri" w:eastAsia="Calibri" w:hAnsi="Calibri" w:cs="Calibri"/>
+                <w:lang w:val="en-US"/>
+              </w:rPr>
+              <w:lastRenderedPageBreak/>
+              <w:t xml:space="preserve"> Balance of the customer changes once in the database and the main </w:t>
+            </w:r>
+            <w:r>
+              <w:rPr>
+                <w:rFonts w:ascii="Calibri" w:eastAsia="Calibri" w:hAnsi="Calibri" w:cs="Calibri"/>
+                <w:lang w:val="en-US"/>
+              </w:rPr>
+              <w:lastRenderedPageBreak/>
+              <w:t xml:space="preserve">window but not twice </w:t>
+            </w:r>
+          </w:p>
+        </w:tc>
+        <w:tc>
+          <w:tcPr>
+            <w:tcW w:w="2835" w:type="dxa"/>
+          </w:tcPr>
+          <w:p>
+            <w:pPr>
+              <w:pStyle w:val="Listenabsatz"/>
+              <w:numPr>
+                <w:ilvl w:val="0"/>
+                <w:numId w:val="2"/>
+              </w:numPr>
+              <w:cnfStyle w:val="000000000000" w:firstRow="0" w:lastRow="0" w:firstColumn="0" w:lastColumn="0" w:oddVBand="0" w:evenVBand="0" w:oddHBand="0" w:evenHBand="0" w:firstRowFirstColumn="0" w:firstRowLastColumn="0" w:lastRowFirstColumn="0" w:lastRowLastColumn="0"/>
+              <w:rPr>
+                <w:rFonts w:eastAsiaTheme="minorEastAsia"/>
+                <w:lang w:val="en-US"/>
+              </w:rPr>
+            </w:pPr>
+            <w:r>
+              <w:rPr>
+                <w:rFonts w:ascii="Calibri" w:eastAsia="Calibri" w:hAnsi="Calibri" w:cs="Calibri"/>
+                <w:lang w:val="en-US"/>
+              </w:rPr>
+              <w:lastRenderedPageBreak/>
+              <w:t xml:space="preserve"> Connection edit window, database, main window</w:t>
+            </w:r>
+          </w:p>
+          <w:p>
+            <w:pPr>
+              <w:pStyle w:val="Listenabsatz"/>
+              <w:numPr>
+                <w:ilvl w:val="0"/>
+                <w:numId w:val="2"/>
+              </w:numPr>
+              <w:cnfStyle w:val="000000000000" w:firstRow="0" w:lastRow="0" w:firstColumn="0" w:lastColumn="0" w:oddVBand="0" w:evenVBand="0" w:oddHBand="0" w:evenHBand="0" w:firstRowFirstColumn="0" w:firstRowLastColumn="0" w:lastRowFirstColumn="0" w:lastRowLastColumn="0"/>
+              <w:rPr>
+                <w:rFonts w:eastAsiaTheme="minorEastAsia"/>
+              </w:rPr>
+            </w:pPr>
+            <w:r>
+              <w:rPr>
+                <w:rFonts w:ascii="Calibri" w:eastAsia="Calibri" w:hAnsi="Calibri" w:cs="Calibri"/>
+                <w:lang w:val="en-US"/>
+              </w:rPr>
+              <w:t>Correct save and cancel</w:t>
+            </w:r>
+          </w:p>
+          <w:p>
+            <w:pPr>
+              <w:pStyle w:val="Listenabsatz"/>
+              <w:numPr>
+                <w:ilvl w:val="0"/>
+                <w:numId w:val="2"/>
+              </w:numPr>
+              <w:cnfStyle w:val="000000000000" w:firstRow="0" w:lastRow="0" w:firstColumn="0" w:lastColumn="0" w:oddVBand="0" w:evenVBand="0" w:oddHBand="0" w:evenHBand="0" w:firstRowFirstColumn="0" w:firstRowLastColumn="0" w:lastRowFirstColumn="0" w:lastRowLastColumn="0"/>
+              <w:rPr>
+                <w:rFonts w:eastAsiaTheme="minorEastAsia"/>
+              </w:rPr>
+            </w:pPr>
+            <w:r>
+              <w:rPr>
+                <w:rFonts w:ascii="Calibri" w:eastAsia="Calibri" w:hAnsi="Calibri" w:cs="Calibri"/>
+                <w:lang w:val="en-US"/>
+              </w:rPr>
+              <w:t>Correct editing the database</w:t>
+            </w:r>
+          </w:p>
+          <w:p>
+            <w:pPr>
+              <w:pStyle w:val="Listenabsatz"/>
+              <w:numPr>
+                <w:ilvl w:val="0"/>
+                <w:numId w:val="2"/>
+              </w:numPr>
+              <w:cnfStyle w:val="000000000000" w:firstRow="0" w:lastRow="0" w:firstColumn="0" w:lastColumn="0" w:oddVBand="0" w:evenVBand="0" w:oddHBand="0" w:evenHBand="0" w:firstRowFirstColumn="0" w:firstRowLastColumn="0" w:lastRowFirstColumn="0" w:lastRowLastColumn="0"/>
+              <w:rPr>
+                <w:rFonts w:eastAsiaTheme="minorEastAsia"/>
+              </w:rPr>
+            </w:pPr>
+            <w:r>
+              <w:rPr>
+                <w:rFonts w:ascii="Calibri" w:eastAsia="Calibri" w:hAnsi="Calibri" w:cs="Calibri"/>
+                <w:lang w:val="en-US"/>
+              </w:rPr>
+              <w:t xml:space="preserve"> Correct calculation </w:t>
+            </w:r>
+          </w:p>
+        </w:tc>
+      </w:tr>
+      <w:tr>
+        <w:tc>
+          <w:tcPr>
+            <w:cnfStyle w:val="001000000000" w:firstRow="0" w:lastRow="0" w:firstColumn="1" w:lastColumn="0" w:oddVBand="0" w:evenVBand="0" w:oddHBand="0" w:evenHBand="0" w:firstRowFirstColumn="0" w:firstRowLastColumn="0" w:lastRowFirstColumn="0" w:lastRowLastColumn="0"/>
+            <w:tcW w:w="960" w:type="dxa"/>
+          </w:tcPr>
+          <w:p>
+            <w:pPr>
+              <w:ind w:left="720" w:hanging="360"/>
+              <w:rPr>
+                <w:rFonts w:ascii="Calibri" w:eastAsia="Calibri" w:hAnsi="Calibri" w:cs="Calibri"/>
+              </w:rPr>
+            </w:pPr>
+            <w:r>
+              <w:rPr>
+                <w:rFonts w:ascii="Calibri" w:eastAsia="Calibri" w:hAnsi="Calibri" w:cs="Calibri"/>
+              </w:rPr>
+              <w:lastRenderedPageBreak/>
+              <w:t>6</w:t>
+            </w:r>
+          </w:p>
+        </w:tc>
+        <w:tc>
+          <w:tcPr>
+            <w:tcW w:w="2205" w:type="dxa"/>
+          </w:tcPr>
+          <w:p>
+            <w:pPr>
+              <w:pStyle w:val="Listenabsatz"/>
+              <w:numPr>
+                <w:ilvl w:val="0"/>
+                <w:numId w:val="3"/>
+              </w:numPr>
+              <w:cnfStyle w:val="000000000000" w:firstRow="0" w:lastRow="0" w:firstColumn="0" w:lastColumn="0" w:oddVBand="0" w:evenVBand="0" w:oddHBand="0" w:evenHBand="0" w:firstRowFirstColumn="0" w:firstRowLastColumn="0" w:lastRowFirstColumn="0" w:lastRowLastColumn="0"/>
+              <w:rPr>
+                <w:rFonts w:ascii="Calibri" w:eastAsia="Calibri" w:hAnsi="Calibri" w:cs="Calibri"/>
+                <w:lang w:val="en-US"/>
+              </w:rPr>
+            </w:pPr>
+            <w:r>
+              <w:rPr>
+                <w:rFonts w:ascii="Calibri" w:eastAsia="Calibri" w:hAnsi="Calibri" w:cs="Calibri"/>
+                <w:lang w:val="en-US"/>
+              </w:rPr>
+              <w:t>App running</w:t>
+            </w:r>
+          </w:p>
+          <w:p>
+            <w:pPr>
+              <w:pStyle w:val="Listenabsatz"/>
+              <w:numPr>
+                <w:ilvl w:val="0"/>
+                <w:numId w:val="3"/>
+              </w:numPr>
+              <w:cnfStyle w:val="000000000000" w:firstRow="0" w:lastRow="0" w:firstColumn="0" w:lastColumn="0" w:oddVBand="0" w:evenVBand="0" w:oddHBand="0" w:evenHBand="0" w:firstRowFirstColumn="0" w:firstRowLastColumn="0" w:lastRowFirstColumn="0" w:lastRowLastColumn="0"/>
+              <w:rPr>
+                <w:rFonts w:ascii="Calibri" w:eastAsia="Calibri" w:hAnsi="Calibri" w:cs="Calibri"/>
+                <w:lang w:val="en-US"/>
+              </w:rPr>
+            </w:pPr>
+            <w:r>
+              <w:rPr>
+                <w:rFonts w:ascii="Calibri" w:eastAsia="Calibri" w:hAnsi="Calibri" w:cs="Calibri"/>
+                <w:lang w:val="en-US"/>
+              </w:rPr>
+              <w:t>Customer in database</w:t>
+            </w:r>
+          </w:p>
+        </w:tc>
+        <w:tc>
+          <w:tcPr>
+            <w:tcW w:w="1635" w:type="dxa"/>
+          </w:tcPr>
+          <w:p>
+            <w:pPr>
+              <w:cnfStyle w:val="000000000000" w:firstRow="0" w:lastRow="0" w:firstColumn="0" w:lastColumn="0" w:oddVBand="0" w:evenVBand="0" w:oddHBand="0" w:evenHBand="0" w:firstRowFirstColumn="0" w:firstRowLastColumn="0" w:lastRowFirstColumn="0" w:lastRowLastColumn="0"/>
+              <w:rPr>
+                <w:rFonts w:ascii="Calibri" w:eastAsia="Calibri" w:hAnsi="Calibri" w:cs="Calibri"/>
+                <w:lang w:val="en-US"/>
+              </w:rPr>
+            </w:pPr>
+            <w:r>
+              <w:rPr>
+                <w:rFonts w:ascii="Calibri" w:eastAsia="Calibri" w:hAnsi="Calibri" w:cs="Calibri"/>
+                <w:lang w:val="en-US"/>
+              </w:rPr>
+              <w:t>Open edit window and close without change (button close)</w:t>
+            </w:r>
+          </w:p>
+        </w:tc>
+        <w:tc>
+          <w:tcPr>
+            <w:tcW w:w="1365" w:type="dxa"/>
+          </w:tcPr>
+          <w:p>
+            <w:pPr>
+              <w:cnfStyle w:val="000000000000" w:firstRow="0" w:lastRow="0" w:firstColumn="0" w:lastColumn="0" w:oddVBand="0" w:evenVBand="0" w:oddHBand="0" w:evenHBand="0" w:firstRowFirstColumn="0" w:firstRowLastColumn="0" w:lastRowFirstColumn="0" w:lastRowLastColumn="0"/>
+              <w:rPr>
+                <w:rFonts w:ascii="Calibri" w:eastAsia="Calibri" w:hAnsi="Calibri" w:cs="Calibri"/>
+                <w:lang w:val="en-US"/>
+              </w:rPr>
+            </w:pPr>
+            <w:r>
+              <w:rPr>
+                <w:rFonts w:ascii="Calibri" w:eastAsia="Calibri" w:hAnsi="Calibri" w:cs="Calibri"/>
+                <w:lang w:val="en-US"/>
+              </w:rPr>
+              <w:t>Customer is not changed</w:t>
+            </w:r>
+          </w:p>
+        </w:tc>
+        <w:tc>
+          <w:tcPr>
+            <w:tcW w:w="2835" w:type="dxa"/>
+          </w:tcPr>
+          <w:p>
+            <w:pPr>
+              <w:pStyle w:val="Listenabsatz"/>
+              <w:numPr>
+                <w:ilvl w:val="0"/>
+                <w:numId w:val="2"/>
+              </w:numPr>
+              <w:cnfStyle w:val="000000000000" w:firstRow="0" w:lastRow="0" w:firstColumn="0" w:lastColumn="0" w:oddVBand="0" w:evenVBand="0" w:oddHBand="0" w:evenHBand="0" w:firstRowFirstColumn="0" w:firstRowLastColumn="0" w:lastRowFirstColumn="0" w:lastRowLastColumn="0"/>
+              <w:rPr>
+                <w:rFonts w:ascii="Calibri" w:eastAsia="Calibri" w:hAnsi="Calibri" w:cs="Calibri"/>
+                <w:lang w:val="en-US"/>
+              </w:rPr>
+            </w:pPr>
+            <w:r>
+              <w:rPr>
+                <w:rFonts w:ascii="Calibri" w:eastAsia="Calibri" w:hAnsi="Calibri" w:cs="Calibri"/>
+                <w:lang w:val="en-US"/>
+              </w:rPr>
+              <w:t>Correct abort of customer editing</w:t>
+            </w:r>
+          </w:p>
+        </w:tc>
+      </w:tr>
+      <w:tr>
+        <w:tc>
+          <w:tcPr>
+            <w:cnfStyle w:val="001000000000" w:firstRow="0" w:lastRow="0" w:firstColumn="1" w:lastColumn="0" w:oddVBand="0" w:evenVBand="0" w:oddHBand="0" w:evenHBand="0" w:firstRowFirstColumn="0" w:firstRowLastColumn="0" w:lastRowFirstColumn="0" w:lastRowLastColumn="0"/>
+            <w:tcW w:w="960" w:type="dxa"/>
+          </w:tcPr>
+          <w:p>
+            <w:pPr>
+              <w:ind w:left="720" w:hanging="360"/>
+              <w:rPr>
+                <w:rFonts w:ascii="Calibri" w:eastAsia="Calibri" w:hAnsi="Calibri" w:cs="Calibri"/>
+              </w:rPr>
+            </w:pPr>
+            <w:r>
+              <w:rPr>
+                <w:rFonts w:ascii="Calibri" w:eastAsia="Calibri" w:hAnsi="Calibri" w:cs="Calibri"/>
+              </w:rPr>
+              <w:t>7</w:t>
+            </w:r>
+          </w:p>
+        </w:tc>
+        <w:tc>
+          <w:tcPr>
+            <w:tcW w:w="2205" w:type="dxa"/>
+          </w:tcPr>
+          <w:p>
+            <w:pPr>
+              <w:pStyle w:val="Listenabsatz"/>
+              <w:numPr>
+                <w:ilvl w:val="0"/>
+                <w:numId w:val="3"/>
+              </w:numPr>
+              <w:cnfStyle w:val="000000000000" w:firstRow="0" w:lastRow="0" w:firstColumn="0" w:lastColumn="0" w:oddVBand="0" w:evenVBand="0" w:oddHBand="0" w:evenHBand="0" w:firstRowFirstColumn="0" w:firstRowLastColumn="0" w:lastRowFirstColumn="0" w:lastRowLastColumn="0"/>
+              <w:rPr>
+                <w:rFonts w:ascii="Calibri" w:eastAsia="Calibri" w:hAnsi="Calibri" w:cs="Calibri"/>
+                <w:lang w:val="en-US"/>
+              </w:rPr>
+            </w:pPr>
+            <w:r>
+              <w:rPr>
+                <w:rFonts w:ascii="Calibri" w:eastAsia="Calibri" w:hAnsi="Calibri" w:cs="Calibri"/>
+                <w:lang w:val="en-US"/>
+              </w:rPr>
+              <w:t>App running</w:t>
+            </w:r>
+          </w:p>
+        </w:tc>
+        <w:tc>
+          <w:tcPr>
+            <w:tcW w:w="1635" w:type="dxa"/>
+          </w:tcPr>
+          <w:p>
+            <w:pPr>
+              <w:cnfStyle w:val="000000000000" w:firstRow="0" w:lastRow="0" w:firstColumn="0" w:lastColumn="0" w:oddVBand="0" w:evenVBand="0" w:oddHBand="0" w:evenHBand="0" w:firstRowFirstColumn="0" w:firstRowLastColumn="0" w:lastRowFirstColumn="0" w:lastRowLastColumn="0"/>
+              <w:rPr>
+                <w:rFonts w:ascii="Calibri" w:eastAsia="Calibri" w:hAnsi="Calibri" w:cs="Calibri"/>
+                <w:lang w:val="en-US"/>
+              </w:rPr>
+            </w:pPr>
+            <w:r>
+              <w:rPr>
+                <w:rFonts w:ascii="Calibri" w:eastAsia="Calibri" w:hAnsi="Calibri" w:cs="Calibri"/>
+                <w:lang w:val="en-US"/>
+              </w:rPr>
+              <w:t xml:space="preserve">Add a new customer, try to enter </w:t>
+            </w:r>
+            <w:proofErr w:type="spellStart"/>
+            <w:r>
+              <w:rPr>
+                <w:rFonts w:ascii="Calibri" w:eastAsia="Calibri" w:hAnsi="Calibri" w:cs="Calibri"/>
+                <w:lang w:val="en-US"/>
+              </w:rPr>
+              <w:t>a</w:t>
+            </w:r>
+            <w:proofErr w:type="spellEnd"/>
+            <w:r>
+              <w:rPr>
+                <w:rFonts w:ascii="Calibri" w:eastAsia="Calibri" w:hAnsi="Calibri" w:cs="Calibri"/>
+                <w:lang w:val="en-US"/>
+              </w:rPr>
+              <w:t xml:space="preserve"> email </w:t>
+            </w:r>
+            <w:proofErr w:type="spellStart"/>
+            <w:r>
+              <w:rPr>
+                <w:rFonts w:ascii="Calibri" w:eastAsia="Calibri" w:hAnsi="Calibri" w:cs="Calibri"/>
+                <w:lang w:val="en-US"/>
+              </w:rPr>
+              <w:t>adress</w:t>
+            </w:r>
+            <w:proofErr w:type="spellEnd"/>
+            <w:r>
+              <w:rPr>
+                <w:rFonts w:ascii="Calibri" w:eastAsia="Calibri" w:hAnsi="Calibri" w:cs="Calibri"/>
+                <w:lang w:val="en-US"/>
+              </w:rPr>
+              <w:t xml:space="preserve"> with no ‚@</w:t>
+            </w:r>
+            <w:r>
+              <w:rPr>
+                <w:rFonts w:ascii="Calibri" w:eastAsia="Calibri" w:hAnsi="Calibri" w:cs="Calibri"/>
+                <w:lang w:val="en-US"/>
+              </w:rPr>
+              <w:t>’</w:t>
+            </w:r>
+          </w:p>
+        </w:tc>
+        <w:tc>
+          <w:tcPr>
+            <w:tcW w:w="1365" w:type="dxa"/>
+          </w:tcPr>
+          <w:p>
+            <w:pPr>
+              <w:cnfStyle w:val="000000000000" w:firstRow="0" w:lastRow="0" w:firstColumn="0" w:lastColumn="0" w:oddVBand="0" w:evenVBand="0" w:oddHBand="0" w:evenHBand="0" w:firstRowFirstColumn="0" w:firstRowLastColumn="0" w:lastRowFirstColumn="0" w:lastRowLastColumn="0"/>
+              <w:rPr>
+                <w:rFonts w:ascii="Calibri" w:eastAsia="Calibri" w:hAnsi="Calibri" w:cs="Calibri"/>
+                <w:lang w:val="en-US"/>
+              </w:rPr>
+            </w:pPr>
+            <w:r>
+              <w:rPr>
+                <w:rFonts w:ascii="Calibri" w:eastAsia="Calibri" w:hAnsi="Calibri" w:cs="Calibri"/>
+                <w:lang w:val="en-US"/>
+              </w:rPr>
+              <w:t>Error should occur</w:t>
+            </w:r>
+          </w:p>
+        </w:tc>
+        <w:tc>
+          <w:tcPr>
+            <w:tcW w:w="2835" w:type="dxa"/>
+          </w:tcPr>
+          <w:p>
+            <w:pPr>
+              <w:pStyle w:val="Listenabsatz"/>
+              <w:numPr>
+                <w:ilvl w:val="0"/>
+                <w:numId w:val="2"/>
+              </w:numPr>
+              <w:cnfStyle w:val="000000000000" w:firstRow="0" w:lastRow="0" w:firstColumn="0" w:lastColumn="0" w:oddVBand="0" w:evenVBand="0" w:oddHBand="0" w:evenHBand="0" w:firstRowFirstColumn="0" w:firstRowLastColumn="0" w:lastRowFirstColumn="0" w:lastRowLastColumn="0"/>
+              <w:rPr>
+                <w:rFonts w:ascii="Calibri" w:eastAsia="Calibri" w:hAnsi="Calibri" w:cs="Calibri"/>
+                <w:lang w:val="en-US"/>
+              </w:rPr>
+            </w:pPr>
+            <w:r>
+              <w:rPr>
+                <w:rFonts w:ascii="Calibri" w:eastAsia="Calibri" w:hAnsi="Calibri" w:cs="Calibri"/>
+                <w:lang w:val="en-US"/>
+              </w:rPr>
+              <w:t>Correct handling of not-allowed inputs</w:t>
+            </w:r>
+          </w:p>
+        </w:tc>
+      </w:tr>
+    </w:tbl>
+    <w:p>
+      <w:pPr>
+        <w:pStyle w:val="KeinLeerraum"/>
+      </w:pPr>
+    </w:p>
+    <w:p>
+      <w:pPr>
+        <w:pStyle w:val="KeinLeerraum"/>
+      </w:pPr>
+      <w:r>
+        <w:t xml:space="preserve">All test cases were tested before delivery on ….. </w:t>
+      </w:r>
+      <w:proofErr w:type="gramStart"/>
+      <w:r>
+        <w:t>by</w:t>
+      </w:r>
+      <w:proofErr w:type="gramEnd"/>
+      <w:r>
+        <w:t xml:space="preserve"> Martin </w:t>
+      </w:r>
+      <w:proofErr w:type="spellStart"/>
+      <w:r>
+        <w:t>Pachler</w:t>
+      </w:r>
+      <w:proofErr w:type="spellEnd"/>
+      <w:r>
+        <w:t xml:space="preserve"> (Junior developer @ </w:t>
+      </w:r>
+      <w:bookmarkStart w:id="0" w:name="_GoBack"/>
+      <w:bookmarkEnd w:id="0"/>
+      <w:proofErr w:type="spellStart"/>
+      <w:r>
+        <w:t>ToMartin</w:t>
+      </w:r>
+      <w:proofErr w:type="spellEnd"/>
+      <w:r>
+        <w:t>).</w:t>
       </w:r>
     </w:p>
     <w:p>
@@ -420,38 +1971,30 @@
         </w:numPr>
       </w:pPr>
       <w:r>
-        <w:t>Install the application by dragging the folder to a folder on your computer</w:t>
-      </w:r>
-    </w:p>
-    <w:p>
-      <w:pPr>
-        <w:pStyle w:val="KeinLeerraum"/>
-      </w:pPr>
-      <w:r>
         <w:rPr>
           <w:noProof/>
         </w:rPr>
         <w:drawing>
-          <wp:anchor distT="0" distB="0" distL="114300" distR="114300" simplePos="0" relativeHeight="251660288" behindDoc="1" locked="0" layoutInCell="1" allowOverlap="1" wp14:anchorId="28A682C1" wp14:editId="16F2E728">
+          <wp:anchor distT="0" distB="0" distL="114300" distR="114300" simplePos="0" relativeHeight="251662336" behindDoc="1" locked="0" layoutInCell="1" allowOverlap="1" wp14:anchorId="7C07783B" wp14:editId="459C7BC6">
             <wp:simplePos x="0" y="0"/>
             <wp:positionH relativeFrom="column">
-              <wp:posOffset>2684145</wp:posOffset>
+              <wp:posOffset>3028315</wp:posOffset>
             </wp:positionH>
             <wp:positionV relativeFrom="paragraph">
-              <wp:posOffset>89535</wp:posOffset>
+              <wp:posOffset>293370</wp:posOffset>
             </wp:positionV>
-            <wp:extent cx="1928495" cy="1214120"/>
-            <wp:effectExtent l="0" t="0" r="0" b="5080"/>
+            <wp:extent cx="2223135" cy="1269365"/>
+            <wp:effectExtent l="0" t="0" r="5715" b="6985"/>
             <wp:wrapTight wrapText="bothSides">
               <wp:wrapPolygon edited="0">
                 <wp:start x="0" y="0"/>
-                <wp:lineTo x="0" y="21351"/>
-                <wp:lineTo x="21337" y="21351"/>
-                <wp:lineTo x="21337" y="0"/>
+                <wp:lineTo x="0" y="21395"/>
+                <wp:lineTo x="21470" y="21395"/>
+                <wp:lineTo x="21470" y="0"/>
                 <wp:lineTo x="0" y="0"/>
               </wp:wrapPolygon>
             </wp:wrapTight>
-            <wp:docPr id="2" name="Grafik 2"/>
+            <wp:docPr id="8" name="Grafik 8"/>
             <wp:cNvGraphicFramePr>
               <a:graphicFrameLocks xmlns:a="http://schemas.openxmlformats.org/drawingml/2006/main" noChangeAspect="1"/>
             </wp:cNvGraphicFramePr>
@@ -477,7 +2020,7 @@
                   <pic:spPr>
                     <a:xfrm>
                       <a:off x="0" y="0"/>
-                      <a:ext cx="1928495" cy="1214120"/>
+                      <a:ext cx="2223135" cy="1269365"/>
                     </a:xfrm>
                     <a:prstGeom prst="rect">
                       <a:avLst/>
@@ -495,6 +2038,20 @@
           </wp:anchor>
         </w:drawing>
       </w:r>
+      <w:r>
+        <w:t xml:space="preserve">Install the application by dragging the </w:t>
+      </w:r>
+      <w:proofErr w:type="spellStart"/>
+      <w:r>
+        <w:t>Install_ToMartin_Customer</w:t>
+      </w:r>
+      <w:proofErr w:type="spellEnd"/>
+      <w:r>
+        <w:t xml:space="preserve"> </w:t>
+      </w:r>
+      <w:r>
+        <w:t>folder to a folder on your computer</w:t>
+      </w:r>
     </w:p>
     <w:p>
       <w:pPr>
@@ -505,26 +2062,26 @@
           <w:noProof/>
         </w:rPr>
         <w:drawing>
-          <wp:anchor distT="0" distB="0" distL="114300" distR="114300" simplePos="0" relativeHeight="251659264" behindDoc="1" locked="0" layoutInCell="1" allowOverlap="1" wp14:anchorId="7F9A9E81" wp14:editId="69BFA4CF">
+          <wp:anchor distT="0" distB="0" distL="114300" distR="114300" simplePos="0" relativeHeight="251661312" behindDoc="1" locked="0" layoutInCell="1" allowOverlap="1" wp14:anchorId="1DA839E5" wp14:editId="59C1D4A4">
             <wp:simplePos x="0" y="0"/>
             <wp:positionH relativeFrom="column">
-              <wp:posOffset>138430</wp:posOffset>
+              <wp:posOffset>-635</wp:posOffset>
             </wp:positionH>
             <wp:positionV relativeFrom="paragraph">
-              <wp:posOffset>19050</wp:posOffset>
+              <wp:posOffset>156845</wp:posOffset>
             </wp:positionV>
-            <wp:extent cx="1310640" cy="960120"/>
-            <wp:effectExtent l="0" t="0" r="3810" b="0"/>
+            <wp:extent cx="1531620" cy="1051560"/>
+            <wp:effectExtent l="0" t="0" r="0" b="0"/>
             <wp:wrapTight wrapText="bothSides">
               <wp:wrapPolygon edited="0">
                 <wp:start x="0" y="0"/>
-                <wp:lineTo x="0" y="21000"/>
-                <wp:lineTo x="21349" y="21000"/>
-                <wp:lineTo x="21349" y="0"/>
+                <wp:lineTo x="0" y="21130"/>
+                <wp:lineTo x="21224" y="21130"/>
+                <wp:lineTo x="21224" y="0"/>
                 <wp:lineTo x="0" y="0"/>
               </wp:wrapPolygon>
             </wp:wrapTight>
-            <wp:docPr id="3" name="Grafik 3"/>
+            <wp:docPr id="7" name="Grafik 7"/>
             <wp:cNvGraphicFramePr>
               <a:graphicFrameLocks xmlns:a="http://schemas.openxmlformats.org/drawingml/2006/main" noChangeAspect="1"/>
             </wp:cNvGraphicFramePr>
@@ -550,7 +2107,7 @@
                   <pic:spPr>
                     <a:xfrm>
                       <a:off x="0" y="0"/>
-                      <a:ext cx="1310640" cy="960120"/>
+                      <a:ext cx="1531620" cy="1051560"/>
                     </a:xfrm>
                     <a:prstGeom prst="rect">
                       <a:avLst/>
@@ -589,13 +2146,10 @@
         <w:pStyle w:val="KeinLeerraum"/>
         <w:ind w:left="2880"/>
       </w:pPr>
-      <w:bookmarkStart w:id="0" w:name="_GoBack"/>
-    </w:p>
-    <w:bookmarkEnd w:id="0"/>
+    </w:p>
     <w:p>
       <w:pPr>
         <w:pStyle w:val="KeinLeerraum"/>
-        <w:ind w:left="2880"/>
       </w:pPr>
     </w:p>
     <w:p>
@@ -627,11 +2181,9 @@
       <w:r>
         <w:t>Start the application by double-click the ‘</w:t>
       </w:r>
-      <w:proofErr w:type="spellStart"/>
-      <w:r>
-        <w:t>FrmMain_LoginForm_PartPachler</w:t>
-      </w:r>
-      <w:proofErr w:type="spellEnd"/>
+      <w:r>
+        <w:t>CustomerManagement.exe</w:t>
+      </w:r>
       <w:r>
         <w:t>’</w:t>
       </w:r>
@@ -646,10 +2198,10 @@
           <w:noProof/>
         </w:rPr>
         <w:drawing>
-          <wp:inline distT="0" distB="0" distL="0" distR="0" wp14:anchorId="78229367" wp14:editId="617DE06F">
-            <wp:extent cx="2004060" cy="243840"/>
-            <wp:effectExtent l="0" t="0" r="0" b="3810"/>
-            <wp:docPr id="4" name="Grafik 4"/>
+          <wp:inline distT="0" distB="0" distL="0" distR="0" wp14:anchorId="58319F78" wp14:editId="0BC06691">
+            <wp:extent cx="1767840" cy="228600"/>
+            <wp:effectExtent l="0" t="0" r="3810" b="0"/>
+            <wp:docPr id="6" name="Grafik 6"/>
             <wp:cNvGraphicFramePr>
               <a:graphicFrameLocks xmlns:a="http://schemas.openxmlformats.org/drawingml/2006/main" noChangeAspect="1"/>
             </wp:cNvGraphicFramePr>
@@ -669,7 +2221,7 @@
                   <pic:spPr>
                     <a:xfrm>
                       <a:off x="0" y="0"/>
-                      <a:ext cx="2004060" cy="243840"/>
+                      <a:ext cx="1767840" cy="228600"/>
                     </a:xfrm>
                     <a:prstGeom prst="rect">
                       <a:avLst/>
@@ -763,11 +2315,13 @@
         <w:pStyle w:val="KeinLeerraum"/>
       </w:pPr>
       <w:r>
+        <w:lastRenderedPageBreak/>
         <w:t xml:space="preserve">If you stuck you can drag your mouse over a control (e.g. a button). This shows you the </w:t>
       </w:r>
       <w:r>
         <w:rPr>
           <w:b/>
+          <w:u w:val="single"/>
         </w:rPr>
         <w:t>tooltips</w:t>
       </w:r>
@@ -793,15 +2347,48 @@
         <w:pStyle w:val="KeinLeerraum"/>
       </w:pPr>
       <w:r>
-        <w:t>Your database is stored in the same folder as the application. It is a .csv file named ‘</w:t>
+        <w:t xml:space="preserve">Your database is stored in the same folder as the application. It is </w:t>
+      </w:r>
+      <w:proofErr w:type="gramStart"/>
+      <w:r>
+        <w:t>a .csv file</w:t>
+      </w:r>
+      <w:proofErr w:type="gramEnd"/>
+      <w:r>
+        <w:t xml:space="preserve"> named ‘</w:t>
       </w:r>
       <w:proofErr w:type="spellStart"/>
       <w:r>
-        <w:t>cDB</w:t>
+        <w:t>cD</w:t>
+      </w:r>
+      <w:r>
+        <w:t>B</w:t>
       </w:r>
       <w:proofErr w:type="spellEnd"/>
       <w:r>
-        <w:t>’ you can backup and restore your customer database with this file.</w:t>
+        <w:t>’ you can backup the</w:t>
+      </w:r>
+      <w:r>
+        <w:t xml:space="preserve"> customer database </w:t>
+      </w:r>
+      <w:r>
+        <w:t>by copy this file and restore it by paste it.</w:t>
+      </w:r>
+    </w:p>
+    <w:p>
+      <w:pPr>
+        <w:pStyle w:val="KeinLeerraum"/>
+      </w:pPr>
+      <w:r>
+        <w:t xml:space="preserve">This customer management application is NOT designed for team usage. Otherwise database, your computer or anybody in the world could be harmed. </w:t>
+      </w:r>
+      <w:proofErr w:type="spellStart"/>
+      <w:r>
+        <w:t>ToMartin</w:t>
+      </w:r>
+      <w:proofErr w:type="spellEnd"/>
+      <w:r>
+        <w:t xml:space="preserve"> will not take responsibility for this.</w:t>
       </w:r>
     </w:p>
     <w:p>
@@ -822,6 +2409,232 @@
 <file path=word/numbering.xml><?xml version="1.0" encoding="utf-8"?>
 <w:numbering xmlns:wpc="http://schemas.microsoft.com/office/word/2010/wordprocessingCanvas" xmlns:mc="http://schemas.openxmlformats.org/markup-compatibility/2006" xmlns:o="urn:schemas-microsoft-com:office:office" xmlns:r="http://schemas.openxmlformats.org/officeDocument/2006/relationships" xmlns:m="http://schemas.openxmlformats.org/officeDocument/2006/math" xmlns:v="urn:schemas-microsoft-com:vml" xmlns:wp14="http://schemas.microsoft.com/office/word/2010/wordprocessingDrawing" xmlns:wp="http://schemas.openxmlformats.org/drawingml/2006/wordprocessingDrawing" xmlns:w10="urn:schemas-microsoft-com:office:word" xmlns:w="http://schemas.openxmlformats.org/wordprocessingml/2006/main" xmlns:w14="http://schemas.microsoft.com/office/word/2010/wordml" xmlns:wpg="http://schemas.microsoft.com/office/word/2010/wordprocessingGroup" xmlns:wpi="http://schemas.microsoft.com/office/word/2010/wordprocessingInk" xmlns:wne="http://schemas.microsoft.com/office/word/2006/wordml" xmlns:wps="http://schemas.microsoft.com/office/word/2010/wordprocessingShape" mc:Ignorable="w14 wp14">
   <w:abstractNum w:abstractNumId="0">
+    <w:nsid w:val="1A9F0924"/>
+    <w:multiLevelType w:val="hybridMultilevel"/>
+    <w:tmpl w:val="C2CA454E"/>
+    <w:lvl w:ilvl="0" w:tplc="1EF4EE4E">
+      <w:start w:val="1"/>
+      <w:numFmt w:val="bullet"/>
+      <w:lvlText w:val=""/>
+      <w:lvlJc w:val="left"/>
+      <w:pPr>
+        <w:ind w:left="720" w:hanging="360"/>
+      </w:pPr>
+      <w:rPr>
+        <w:rFonts w:ascii="Symbol" w:hAnsi="Symbol" w:hint="default"/>
+      </w:rPr>
+    </w:lvl>
+    <w:lvl w:ilvl="1" w:tplc="E6CCBBAC">
+      <w:start w:val="1"/>
+      <w:numFmt w:val="bullet"/>
+      <w:lvlText w:val="o"/>
+      <w:lvlJc w:val="left"/>
+      <w:pPr>
+        <w:ind w:left="1440" w:hanging="360"/>
+      </w:pPr>
+      <w:rPr>
+        <w:rFonts w:ascii="Courier New" w:hAnsi="Courier New" w:hint="default"/>
+      </w:rPr>
+    </w:lvl>
+    <w:lvl w:ilvl="2" w:tplc="5B1A58D4">
+      <w:start w:val="1"/>
+      <w:numFmt w:val="bullet"/>
+      <w:lvlText w:val=""/>
+      <w:lvlJc w:val="left"/>
+      <w:pPr>
+        <w:ind w:left="2160" w:hanging="360"/>
+      </w:pPr>
+      <w:rPr>
+        <w:rFonts w:ascii="Wingdings" w:hAnsi="Wingdings" w:hint="default"/>
+      </w:rPr>
+    </w:lvl>
+    <w:lvl w:ilvl="3" w:tplc="504A9DDA">
+      <w:start w:val="1"/>
+      <w:numFmt w:val="bullet"/>
+      <w:lvlText w:val=""/>
+      <w:lvlJc w:val="left"/>
+      <w:pPr>
+        <w:ind w:left="2880" w:hanging="360"/>
+      </w:pPr>
+      <w:rPr>
+        <w:rFonts w:ascii="Symbol" w:hAnsi="Symbol" w:hint="default"/>
+      </w:rPr>
+    </w:lvl>
+    <w:lvl w:ilvl="4" w:tplc="4516B9F0">
+      <w:start w:val="1"/>
+      <w:numFmt w:val="bullet"/>
+      <w:lvlText w:val="o"/>
+      <w:lvlJc w:val="left"/>
+      <w:pPr>
+        <w:ind w:left="3600" w:hanging="360"/>
+      </w:pPr>
+      <w:rPr>
+        <w:rFonts w:ascii="Courier New" w:hAnsi="Courier New" w:hint="default"/>
+      </w:rPr>
+    </w:lvl>
+    <w:lvl w:ilvl="5" w:tplc="AAF86B64">
+      <w:start w:val="1"/>
+      <w:numFmt w:val="bullet"/>
+      <w:lvlText w:val=""/>
+      <w:lvlJc w:val="left"/>
+      <w:pPr>
+        <w:ind w:left="4320" w:hanging="360"/>
+      </w:pPr>
+      <w:rPr>
+        <w:rFonts w:ascii="Wingdings" w:hAnsi="Wingdings" w:hint="default"/>
+      </w:rPr>
+    </w:lvl>
+    <w:lvl w:ilvl="6" w:tplc="4D680160">
+      <w:start w:val="1"/>
+      <w:numFmt w:val="bullet"/>
+      <w:lvlText w:val=""/>
+      <w:lvlJc w:val="left"/>
+      <w:pPr>
+        <w:ind w:left="5040" w:hanging="360"/>
+      </w:pPr>
+      <w:rPr>
+        <w:rFonts w:ascii="Symbol" w:hAnsi="Symbol" w:hint="default"/>
+      </w:rPr>
+    </w:lvl>
+    <w:lvl w:ilvl="7" w:tplc="0BEA8848">
+      <w:start w:val="1"/>
+      <w:numFmt w:val="bullet"/>
+      <w:lvlText w:val="o"/>
+      <w:lvlJc w:val="left"/>
+      <w:pPr>
+        <w:ind w:left="5760" w:hanging="360"/>
+      </w:pPr>
+      <w:rPr>
+        <w:rFonts w:ascii="Courier New" w:hAnsi="Courier New" w:hint="default"/>
+      </w:rPr>
+    </w:lvl>
+    <w:lvl w:ilvl="8" w:tplc="A40CE3BE">
+      <w:start w:val="1"/>
+      <w:numFmt w:val="bullet"/>
+      <w:lvlText w:val=""/>
+      <w:lvlJc w:val="left"/>
+      <w:pPr>
+        <w:ind w:left="6480" w:hanging="360"/>
+      </w:pPr>
+      <w:rPr>
+        <w:rFonts w:ascii="Wingdings" w:hAnsi="Wingdings" w:hint="default"/>
+      </w:rPr>
+    </w:lvl>
+  </w:abstractNum>
+  <w:abstractNum w:abstractNumId="1">
+    <w:nsid w:val="26A11E4E"/>
+    <w:multiLevelType w:val="hybridMultilevel"/>
+    <w:tmpl w:val="C128A5E6"/>
+    <w:lvl w:ilvl="0" w:tplc="18D89B7C">
+      <w:start w:val="1"/>
+      <w:numFmt w:val="bullet"/>
+      <w:lvlText w:val=""/>
+      <w:lvlJc w:val="left"/>
+      <w:pPr>
+        <w:ind w:left="720" w:hanging="360"/>
+      </w:pPr>
+      <w:rPr>
+        <w:rFonts w:ascii="Symbol" w:hAnsi="Symbol" w:hint="default"/>
+      </w:rPr>
+    </w:lvl>
+    <w:lvl w:ilvl="1" w:tplc="4BB258F6">
+      <w:start w:val="1"/>
+      <w:numFmt w:val="bullet"/>
+      <w:lvlText w:val="o"/>
+      <w:lvlJc w:val="left"/>
+      <w:pPr>
+        <w:ind w:left="1440" w:hanging="360"/>
+      </w:pPr>
+      <w:rPr>
+        <w:rFonts w:ascii="Courier New" w:hAnsi="Courier New" w:hint="default"/>
+      </w:rPr>
+    </w:lvl>
+    <w:lvl w:ilvl="2" w:tplc="6A20AFF4">
+      <w:start w:val="1"/>
+      <w:numFmt w:val="bullet"/>
+      <w:lvlText w:val=""/>
+      <w:lvlJc w:val="left"/>
+      <w:pPr>
+        <w:ind w:left="2160" w:hanging="360"/>
+      </w:pPr>
+      <w:rPr>
+        <w:rFonts w:ascii="Wingdings" w:hAnsi="Wingdings" w:hint="default"/>
+      </w:rPr>
+    </w:lvl>
+    <w:lvl w:ilvl="3" w:tplc="C00C31D8">
+      <w:start w:val="1"/>
+      <w:numFmt w:val="bullet"/>
+      <w:lvlText w:val=""/>
+      <w:lvlJc w:val="left"/>
+      <w:pPr>
+        <w:ind w:left="2880" w:hanging="360"/>
+      </w:pPr>
+      <w:rPr>
+        <w:rFonts w:ascii="Symbol" w:hAnsi="Symbol" w:hint="default"/>
+      </w:rPr>
+    </w:lvl>
+    <w:lvl w:ilvl="4" w:tplc="A0BE3C8E">
+      <w:start w:val="1"/>
+      <w:numFmt w:val="bullet"/>
+      <w:lvlText w:val="o"/>
+      <w:lvlJc w:val="left"/>
+      <w:pPr>
+        <w:ind w:left="3600" w:hanging="360"/>
+      </w:pPr>
+      <w:rPr>
+        <w:rFonts w:ascii="Courier New" w:hAnsi="Courier New" w:hint="default"/>
+      </w:rPr>
+    </w:lvl>
+    <w:lvl w:ilvl="5" w:tplc="A03812A8">
+      <w:start w:val="1"/>
+      <w:numFmt w:val="bullet"/>
+      <w:lvlText w:val=""/>
+      <w:lvlJc w:val="left"/>
+      <w:pPr>
+        <w:ind w:left="4320" w:hanging="360"/>
+      </w:pPr>
+      <w:rPr>
+        <w:rFonts w:ascii="Wingdings" w:hAnsi="Wingdings" w:hint="default"/>
+      </w:rPr>
+    </w:lvl>
+    <w:lvl w:ilvl="6" w:tplc="1D6ACCD8">
+      <w:start w:val="1"/>
+      <w:numFmt w:val="bullet"/>
+      <w:lvlText w:val=""/>
+      <w:lvlJc w:val="left"/>
+      <w:pPr>
+        <w:ind w:left="5040" w:hanging="360"/>
+      </w:pPr>
+      <w:rPr>
+        <w:rFonts w:ascii="Symbol" w:hAnsi="Symbol" w:hint="default"/>
+      </w:rPr>
+    </w:lvl>
+    <w:lvl w:ilvl="7" w:tplc="F2DC884C">
+      <w:start w:val="1"/>
+      <w:numFmt w:val="bullet"/>
+      <w:lvlText w:val="o"/>
+      <w:lvlJc w:val="left"/>
+      <w:pPr>
+        <w:ind w:left="5760" w:hanging="360"/>
+      </w:pPr>
+      <w:rPr>
+        <w:rFonts w:ascii="Courier New" w:hAnsi="Courier New" w:hint="default"/>
+      </w:rPr>
+    </w:lvl>
+    <w:lvl w:ilvl="8" w:tplc="32F43BAA">
+      <w:start w:val="1"/>
+      <w:numFmt w:val="bullet"/>
+      <w:lvlText w:val=""/>
+      <w:lvlJc w:val="left"/>
+      <w:pPr>
+        <w:ind w:left="6480" w:hanging="360"/>
+      </w:pPr>
+      <w:rPr>
+        <w:rFonts w:ascii="Wingdings" w:hAnsi="Wingdings" w:hint="default"/>
+      </w:rPr>
+    </w:lvl>
+  </w:abstractNum>
+  <w:abstractNum w:abstractNumId="2">
     <w:nsid w:val="33FA2EDA"/>
     <w:multiLevelType w:val="hybridMultilevel"/>
     <w:tmpl w:val="4F3623E8"/>
@@ -934,7 +2747,477 @@
       </w:rPr>
     </w:lvl>
   </w:abstractNum>
+  <w:abstractNum w:abstractNumId="3">
+    <w:nsid w:val="3E9104D9"/>
+    <w:multiLevelType w:val="hybridMultilevel"/>
+    <w:tmpl w:val="355EAA56"/>
+    <w:lvl w:ilvl="0" w:tplc="14EE62D8">
+      <w:start w:val="1"/>
+      <w:numFmt w:val="bullet"/>
+      <w:lvlText w:val=""/>
+      <w:lvlJc w:val="left"/>
+      <w:pPr>
+        <w:ind w:left="720" w:hanging="360"/>
+      </w:pPr>
+      <w:rPr>
+        <w:rFonts w:ascii="Symbol" w:hAnsi="Symbol" w:hint="default"/>
+      </w:rPr>
+    </w:lvl>
+    <w:lvl w:ilvl="1" w:tplc="4D4818E4">
+      <w:start w:val="1"/>
+      <w:numFmt w:val="bullet"/>
+      <w:lvlText w:val="o"/>
+      <w:lvlJc w:val="left"/>
+      <w:pPr>
+        <w:ind w:left="1440" w:hanging="360"/>
+      </w:pPr>
+      <w:rPr>
+        <w:rFonts w:ascii="Courier New" w:hAnsi="Courier New" w:hint="default"/>
+      </w:rPr>
+    </w:lvl>
+    <w:lvl w:ilvl="2" w:tplc="2D28B248">
+      <w:start w:val="1"/>
+      <w:numFmt w:val="bullet"/>
+      <w:lvlText w:val=""/>
+      <w:lvlJc w:val="left"/>
+      <w:pPr>
+        <w:ind w:left="2160" w:hanging="360"/>
+      </w:pPr>
+      <w:rPr>
+        <w:rFonts w:ascii="Wingdings" w:hAnsi="Wingdings" w:hint="default"/>
+      </w:rPr>
+    </w:lvl>
+    <w:lvl w:ilvl="3" w:tplc="0548FB26">
+      <w:start w:val="1"/>
+      <w:numFmt w:val="bullet"/>
+      <w:lvlText w:val=""/>
+      <w:lvlJc w:val="left"/>
+      <w:pPr>
+        <w:ind w:left="2880" w:hanging="360"/>
+      </w:pPr>
+      <w:rPr>
+        <w:rFonts w:ascii="Symbol" w:hAnsi="Symbol" w:hint="default"/>
+      </w:rPr>
+    </w:lvl>
+    <w:lvl w:ilvl="4" w:tplc="A4C0DD56">
+      <w:start w:val="1"/>
+      <w:numFmt w:val="bullet"/>
+      <w:lvlText w:val="o"/>
+      <w:lvlJc w:val="left"/>
+      <w:pPr>
+        <w:ind w:left="3600" w:hanging="360"/>
+      </w:pPr>
+      <w:rPr>
+        <w:rFonts w:ascii="Courier New" w:hAnsi="Courier New" w:hint="default"/>
+      </w:rPr>
+    </w:lvl>
+    <w:lvl w:ilvl="5" w:tplc="C532C906">
+      <w:start w:val="1"/>
+      <w:numFmt w:val="bullet"/>
+      <w:lvlText w:val=""/>
+      <w:lvlJc w:val="left"/>
+      <w:pPr>
+        <w:ind w:left="4320" w:hanging="360"/>
+      </w:pPr>
+      <w:rPr>
+        <w:rFonts w:ascii="Wingdings" w:hAnsi="Wingdings" w:hint="default"/>
+      </w:rPr>
+    </w:lvl>
+    <w:lvl w:ilvl="6" w:tplc="6E644C46">
+      <w:start w:val="1"/>
+      <w:numFmt w:val="bullet"/>
+      <w:lvlText w:val=""/>
+      <w:lvlJc w:val="left"/>
+      <w:pPr>
+        <w:ind w:left="5040" w:hanging="360"/>
+      </w:pPr>
+      <w:rPr>
+        <w:rFonts w:ascii="Symbol" w:hAnsi="Symbol" w:hint="default"/>
+      </w:rPr>
+    </w:lvl>
+    <w:lvl w:ilvl="7" w:tplc="6AF84BFE">
+      <w:start w:val="1"/>
+      <w:numFmt w:val="bullet"/>
+      <w:lvlText w:val="o"/>
+      <w:lvlJc w:val="left"/>
+      <w:pPr>
+        <w:ind w:left="5760" w:hanging="360"/>
+      </w:pPr>
+      <w:rPr>
+        <w:rFonts w:ascii="Courier New" w:hAnsi="Courier New" w:hint="default"/>
+      </w:rPr>
+    </w:lvl>
+    <w:lvl w:ilvl="8" w:tplc="A5009816">
+      <w:start w:val="1"/>
+      <w:numFmt w:val="bullet"/>
+      <w:lvlText w:val=""/>
+      <w:lvlJc w:val="left"/>
+      <w:pPr>
+        <w:ind w:left="6480" w:hanging="360"/>
+      </w:pPr>
+      <w:rPr>
+        <w:rFonts w:ascii="Wingdings" w:hAnsi="Wingdings" w:hint="default"/>
+      </w:rPr>
+    </w:lvl>
+  </w:abstractNum>
+  <w:abstractNum w:abstractNumId="4">
+    <w:nsid w:val="45F92D97"/>
+    <w:multiLevelType w:val="hybridMultilevel"/>
+    <w:tmpl w:val="8AFC58B2"/>
+    <w:lvl w:ilvl="0" w:tplc="FC1E9BEA">
+      <w:start w:val="1"/>
+      <w:numFmt w:val="bullet"/>
+      <w:lvlText w:val=""/>
+      <w:lvlJc w:val="left"/>
+      <w:pPr>
+        <w:ind w:left="720" w:hanging="360"/>
+      </w:pPr>
+      <w:rPr>
+        <w:rFonts w:ascii="Symbol" w:hAnsi="Symbol" w:hint="default"/>
+      </w:rPr>
+    </w:lvl>
+    <w:lvl w:ilvl="1" w:tplc="EFC276C8">
+      <w:start w:val="1"/>
+      <w:numFmt w:val="bullet"/>
+      <w:lvlText w:val="o"/>
+      <w:lvlJc w:val="left"/>
+      <w:pPr>
+        <w:ind w:left="1440" w:hanging="360"/>
+      </w:pPr>
+      <w:rPr>
+        <w:rFonts w:ascii="Courier New" w:hAnsi="Courier New" w:hint="default"/>
+      </w:rPr>
+    </w:lvl>
+    <w:lvl w:ilvl="2" w:tplc="6DCA772A">
+      <w:start w:val="1"/>
+      <w:numFmt w:val="bullet"/>
+      <w:lvlText w:val=""/>
+      <w:lvlJc w:val="left"/>
+      <w:pPr>
+        <w:ind w:left="2160" w:hanging="360"/>
+      </w:pPr>
+      <w:rPr>
+        <w:rFonts w:ascii="Wingdings" w:hAnsi="Wingdings" w:hint="default"/>
+      </w:rPr>
+    </w:lvl>
+    <w:lvl w:ilvl="3" w:tplc="E51AAE50">
+      <w:start w:val="1"/>
+      <w:numFmt w:val="bullet"/>
+      <w:lvlText w:val=""/>
+      <w:lvlJc w:val="left"/>
+      <w:pPr>
+        <w:ind w:left="2880" w:hanging="360"/>
+      </w:pPr>
+      <w:rPr>
+        <w:rFonts w:ascii="Symbol" w:hAnsi="Symbol" w:hint="default"/>
+      </w:rPr>
+    </w:lvl>
+    <w:lvl w:ilvl="4" w:tplc="BD642734">
+      <w:start w:val="1"/>
+      <w:numFmt w:val="bullet"/>
+      <w:lvlText w:val="o"/>
+      <w:lvlJc w:val="left"/>
+      <w:pPr>
+        <w:ind w:left="3600" w:hanging="360"/>
+      </w:pPr>
+      <w:rPr>
+        <w:rFonts w:ascii="Courier New" w:hAnsi="Courier New" w:hint="default"/>
+      </w:rPr>
+    </w:lvl>
+    <w:lvl w:ilvl="5" w:tplc="4EBA942A">
+      <w:start w:val="1"/>
+      <w:numFmt w:val="bullet"/>
+      <w:lvlText w:val=""/>
+      <w:lvlJc w:val="left"/>
+      <w:pPr>
+        <w:ind w:left="4320" w:hanging="360"/>
+      </w:pPr>
+      <w:rPr>
+        <w:rFonts w:ascii="Wingdings" w:hAnsi="Wingdings" w:hint="default"/>
+      </w:rPr>
+    </w:lvl>
+    <w:lvl w:ilvl="6" w:tplc="9FA06FC6">
+      <w:start w:val="1"/>
+      <w:numFmt w:val="bullet"/>
+      <w:lvlText w:val=""/>
+      <w:lvlJc w:val="left"/>
+      <w:pPr>
+        <w:ind w:left="5040" w:hanging="360"/>
+      </w:pPr>
+      <w:rPr>
+        <w:rFonts w:ascii="Symbol" w:hAnsi="Symbol" w:hint="default"/>
+      </w:rPr>
+    </w:lvl>
+    <w:lvl w:ilvl="7" w:tplc="67C0C902">
+      <w:start w:val="1"/>
+      <w:numFmt w:val="bullet"/>
+      <w:lvlText w:val="o"/>
+      <w:lvlJc w:val="left"/>
+      <w:pPr>
+        <w:ind w:left="5760" w:hanging="360"/>
+      </w:pPr>
+      <w:rPr>
+        <w:rFonts w:ascii="Courier New" w:hAnsi="Courier New" w:hint="default"/>
+      </w:rPr>
+    </w:lvl>
+    <w:lvl w:ilvl="8" w:tplc="D4041634">
+      <w:start w:val="1"/>
+      <w:numFmt w:val="bullet"/>
+      <w:lvlText w:val=""/>
+      <w:lvlJc w:val="left"/>
+      <w:pPr>
+        <w:ind w:left="6480" w:hanging="360"/>
+      </w:pPr>
+      <w:rPr>
+        <w:rFonts w:ascii="Wingdings" w:hAnsi="Wingdings" w:hint="default"/>
+      </w:rPr>
+    </w:lvl>
+  </w:abstractNum>
+  <w:abstractNum w:abstractNumId="5">
+    <w:nsid w:val="73537659"/>
+    <w:multiLevelType w:val="hybridMultilevel"/>
+    <w:tmpl w:val="E9CCE364"/>
+    <w:lvl w:ilvl="0" w:tplc="08FC0E54">
+      <w:start w:val="1"/>
+      <w:numFmt w:val="bullet"/>
+      <w:lvlText w:val=""/>
+      <w:lvlJc w:val="left"/>
+      <w:pPr>
+        <w:ind w:left="720" w:hanging="360"/>
+      </w:pPr>
+      <w:rPr>
+        <w:rFonts w:ascii="Symbol" w:hAnsi="Symbol" w:hint="default"/>
+      </w:rPr>
+    </w:lvl>
+    <w:lvl w:ilvl="1" w:tplc="1908B186">
+      <w:start w:val="1"/>
+      <w:numFmt w:val="bullet"/>
+      <w:lvlText w:val="o"/>
+      <w:lvlJc w:val="left"/>
+      <w:pPr>
+        <w:ind w:left="1440" w:hanging="360"/>
+      </w:pPr>
+      <w:rPr>
+        <w:rFonts w:ascii="Courier New" w:hAnsi="Courier New" w:hint="default"/>
+      </w:rPr>
+    </w:lvl>
+    <w:lvl w:ilvl="2" w:tplc="D2F8FC24">
+      <w:start w:val="1"/>
+      <w:numFmt w:val="bullet"/>
+      <w:lvlText w:val=""/>
+      <w:lvlJc w:val="left"/>
+      <w:pPr>
+        <w:ind w:left="2160" w:hanging="360"/>
+      </w:pPr>
+      <w:rPr>
+        <w:rFonts w:ascii="Wingdings" w:hAnsi="Wingdings" w:hint="default"/>
+      </w:rPr>
+    </w:lvl>
+    <w:lvl w:ilvl="3" w:tplc="875EB5EC">
+      <w:start w:val="1"/>
+      <w:numFmt w:val="bullet"/>
+      <w:lvlText w:val=""/>
+      <w:lvlJc w:val="left"/>
+      <w:pPr>
+        <w:ind w:left="2880" w:hanging="360"/>
+      </w:pPr>
+      <w:rPr>
+        <w:rFonts w:ascii="Symbol" w:hAnsi="Symbol" w:hint="default"/>
+      </w:rPr>
+    </w:lvl>
+    <w:lvl w:ilvl="4" w:tplc="C0865D90">
+      <w:start w:val="1"/>
+      <w:numFmt w:val="bullet"/>
+      <w:lvlText w:val="o"/>
+      <w:lvlJc w:val="left"/>
+      <w:pPr>
+        <w:ind w:left="3600" w:hanging="360"/>
+      </w:pPr>
+      <w:rPr>
+        <w:rFonts w:ascii="Courier New" w:hAnsi="Courier New" w:hint="default"/>
+      </w:rPr>
+    </w:lvl>
+    <w:lvl w:ilvl="5" w:tplc="CD6C2444">
+      <w:start w:val="1"/>
+      <w:numFmt w:val="bullet"/>
+      <w:lvlText w:val=""/>
+      <w:lvlJc w:val="left"/>
+      <w:pPr>
+        <w:ind w:left="4320" w:hanging="360"/>
+      </w:pPr>
+      <w:rPr>
+        <w:rFonts w:ascii="Wingdings" w:hAnsi="Wingdings" w:hint="default"/>
+      </w:rPr>
+    </w:lvl>
+    <w:lvl w:ilvl="6" w:tplc="9972569C">
+      <w:start w:val="1"/>
+      <w:numFmt w:val="bullet"/>
+      <w:lvlText w:val=""/>
+      <w:lvlJc w:val="left"/>
+      <w:pPr>
+        <w:ind w:left="5040" w:hanging="360"/>
+      </w:pPr>
+      <w:rPr>
+        <w:rFonts w:ascii="Symbol" w:hAnsi="Symbol" w:hint="default"/>
+      </w:rPr>
+    </w:lvl>
+    <w:lvl w:ilvl="7" w:tplc="32F2F854">
+      <w:start w:val="1"/>
+      <w:numFmt w:val="bullet"/>
+      <w:lvlText w:val="o"/>
+      <w:lvlJc w:val="left"/>
+      <w:pPr>
+        <w:ind w:left="5760" w:hanging="360"/>
+      </w:pPr>
+      <w:rPr>
+        <w:rFonts w:ascii="Courier New" w:hAnsi="Courier New" w:hint="default"/>
+      </w:rPr>
+    </w:lvl>
+    <w:lvl w:ilvl="8" w:tplc="79B8FCA2">
+      <w:start w:val="1"/>
+      <w:numFmt w:val="bullet"/>
+      <w:lvlText w:val=""/>
+      <w:lvlJc w:val="left"/>
+      <w:pPr>
+        <w:ind w:left="6480" w:hanging="360"/>
+      </w:pPr>
+      <w:rPr>
+        <w:rFonts w:ascii="Wingdings" w:hAnsi="Wingdings" w:hint="default"/>
+      </w:rPr>
+    </w:lvl>
+  </w:abstractNum>
+  <w:abstractNum w:abstractNumId="6">
+    <w:nsid w:val="7E4E4BC6"/>
+    <w:multiLevelType w:val="hybridMultilevel"/>
+    <w:tmpl w:val="6AD83EFA"/>
+    <w:lvl w:ilvl="0" w:tplc="589238CE">
+      <w:start w:val="1"/>
+      <w:numFmt w:val="bullet"/>
+      <w:lvlText w:val=""/>
+      <w:lvlJc w:val="left"/>
+      <w:pPr>
+        <w:ind w:left="720" w:hanging="360"/>
+      </w:pPr>
+      <w:rPr>
+        <w:rFonts w:ascii="Symbol" w:hAnsi="Symbol" w:hint="default"/>
+      </w:rPr>
+    </w:lvl>
+    <w:lvl w:ilvl="1" w:tplc="AE7656DE">
+      <w:start w:val="1"/>
+      <w:numFmt w:val="bullet"/>
+      <w:lvlText w:val="o"/>
+      <w:lvlJc w:val="left"/>
+      <w:pPr>
+        <w:ind w:left="1440" w:hanging="360"/>
+      </w:pPr>
+      <w:rPr>
+        <w:rFonts w:ascii="Courier New" w:hAnsi="Courier New" w:hint="default"/>
+      </w:rPr>
+    </w:lvl>
+    <w:lvl w:ilvl="2" w:tplc="F964FA18">
+      <w:start w:val="1"/>
+      <w:numFmt w:val="bullet"/>
+      <w:lvlText w:val=""/>
+      <w:lvlJc w:val="left"/>
+      <w:pPr>
+        <w:ind w:left="2160" w:hanging="360"/>
+      </w:pPr>
+      <w:rPr>
+        <w:rFonts w:ascii="Wingdings" w:hAnsi="Wingdings" w:hint="default"/>
+      </w:rPr>
+    </w:lvl>
+    <w:lvl w:ilvl="3" w:tplc="F6944C1E">
+      <w:start w:val="1"/>
+      <w:numFmt w:val="bullet"/>
+      <w:lvlText w:val=""/>
+      <w:lvlJc w:val="left"/>
+      <w:pPr>
+        <w:ind w:left="2880" w:hanging="360"/>
+      </w:pPr>
+      <w:rPr>
+        <w:rFonts w:ascii="Symbol" w:hAnsi="Symbol" w:hint="default"/>
+      </w:rPr>
+    </w:lvl>
+    <w:lvl w:ilvl="4" w:tplc="B11607C0">
+      <w:start w:val="1"/>
+      <w:numFmt w:val="bullet"/>
+      <w:lvlText w:val="o"/>
+      <w:lvlJc w:val="left"/>
+      <w:pPr>
+        <w:ind w:left="3600" w:hanging="360"/>
+      </w:pPr>
+      <w:rPr>
+        <w:rFonts w:ascii="Courier New" w:hAnsi="Courier New" w:hint="default"/>
+      </w:rPr>
+    </w:lvl>
+    <w:lvl w:ilvl="5" w:tplc="9F8C2E96">
+      <w:start w:val="1"/>
+      <w:numFmt w:val="bullet"/>
+      <w:lvlText w:val=""/>
+      <w:lvlJc w:val="left"/>
+      <w:pPr>
+        <w:ind w:left="4320" w:hanging="360"/>
+      </w:pPr>
+      <w:rPr>
+        <w:rFonts w:ascii="Wingdings" w:hAnsi="Wingdings" w:hint="default"/>
+      </w:rPr>
+    </w:lvl>
+    <w:lvl w:ilvl="6" w:tplc="C090DE6A">
+      <w:start w:val="1"/>
+      <w:numFmt w:val="bullet"/>
+      <w:lvlText w:val=""/>
+      <w:lvlJc w:val="left"/>
+      <w:pPr>
+        <w:ind w:left="5040" w:hanging="360"/>
+      </w:pPr>
+      <w:rPr>
+        <w:rFonts w:ascii="Symbol" w:hAnsi="Symbol" w:hint="default"/>
+      </w:rPr>
+    </w:lvl>
+    <w:lvl w:ilvl="7" w:tplc="3E0A861C">
+      <w:start w:val="1"/>
+      <w:numFmt w:val="bullet"/>
+      <w:lvlText w:val="o"/>
+      <w:lvlJc w:val="left"/>
+      <w:pPr>
+        <w:ind w:left="5760" w:hanging="360"/>
+      </w:pPr>
+      <w:rPr>
+        <w:rFonts w:ascii="Courier New" w:hAnsi="Courier New" w:hint="default"/>
+      </w:rPr>
+    </w:lvl>
+    <w:lvl w:ilvl="8" w:tplc="87D6B914">
+      <w:start w:val="1"/>
+      <w:numFmt w:val="bullet"/>
+      <w:lvlText w:val=""/>
+      <w:lvlJc w:val="left"/>
+      <w:pPr>
+        <w:ind w:left="6480" w:hanging="360"/>
+      </w:pPr>
+      <w:rPr>
+        <w:rFonts w:ascii="Wingdings" w:hAnsi="Wingdings" w:hint="default"/>
+      </w:rPr>
+    </w:lvl>
+  </w:abstractNum>
   <w:num w:numId="1">
+    <w:abstractNumId w:val="2"/>
+  </w:num>
+  <w:num w:numId="2">
+    <w:abstractNumId w:val="1"/>
+  </w:num>
+  <w:num w:numId="3">
+    <w:abstractNumId w:val="3"/>
+  </w:num>
+  <w:num w:numId="4">
+    <w:abstractNumId w:val="6"/>
+  </w:num>
+  <w:num w:numId="5">
+    <w:abstractNumId w:val="5"/>
+  </w:num>
+  <w:num w:numId="6">
+    <w:abstractNumId w:val="4"/>
+  </w:num>
+  <w:num w:numId="7">
     <w:abstractNumId w:val="0"/>
   </w:num>
 </w:numbering>
@@ -1243,6 +3526,80 @@
       <w:szCs w:val="26"/>
     </w:rPr>
   </w:style>
+  <w:style w:type="paragraph" w:styleId="Listenabsatz">
+    <w:name w:val="List Paragraph"/>
+    <w:basedOn w:val="Standard"/>
+    <w:uiPriority w:val="34"/>
+    <w:qFormat/>
+    <w:rsid w:val="00C738FE"/>
+    <w:pPr>
+      <w:ind w:left="720"/>
+      <w:contextualSpacing/>
+    </w:pPr>
+    <w:rPr>
+      <w:lang w:val="de-DE"/>
+    </w:rPr>
+  </w:style>
+  <w:style w:type="table" w:customStyle="1" w:styleId="GridTable1Light-Accent11">
+    <w:name w:val="Grid Table 1 Light - Accent 11"/>
+    <w:basedOn w:val="NormaleTabelle"/>
+    <w:uiPriority w:val="46"/>
+    <w:rsid w:val="00C738FE"/>
+    <w:pPr>
+      <w:spacing w:after="0" w:line="240" w:lineRule="auto"/>
+    </w:pPr>
+    <w:rPr>
+      <w:lang w:val="de-DE"/>
+    </w:rPr>
+    <w:tblPr>
+      <w:tblStyleRowBandSize w:val="1"/>
+      <w:tblStyleColBandSize w:val="1"/>
+      <w:tblBorders>
+        <w:top w:val="single" w:sz="4" w:space="0" w:color="B8CCE4" w:themeColor="accent1" w:themeTint="66"/>
+        <w:left w:val="single" w:sz="4" w:space="0" w:color="B8CCE4" w:themeColor="accent1" w:themeTint="66"/>
+        <w:bottom w:val="single" w:sz="4" w:space="0" w:color="B8CCE4" w:themeColor="accent1" w:themeTint="66"/>
+        <w:right w:val="single" w:sz="4" w:space="0" w:color="B8CCE4" w:themeColor="accent1" w:themeTint="66"/>
+        <w:insideH w:val="single" w:sz="4" w:space="0" w:color="B8CCE4" w:themeColor="accent1" w:themeTint="66"/>
+        <w:insideV w:val="single" w:sz="4" w:space="0" w:color="B8CCE4" w:themeColor="accent1" w:themeTint="66"/>
+      </w:tblBorders>
+    </w:tblPr>
+    <w:tblStylePr w:type="firstRow">
+      <w:rPr>
+        <w:b/>
+        <w:bCs/>
+      </w:rPr>
+      <w:tblPr/>
+      <w:tcPr>
+        <w:tcBorders>
+          <w:bottom w:val="single" w:sz="12" w:space="0" w:color="95B3D7" w:themeColor="accent1" w:themeTint="99"/>
+        </w:tcBorders>
+      </w:tcPr>
+    </w:tblStylePr>
+    <w:tblStylePr w:type="lastRow">
+      <w:rPr>
+        <w:b/>
+        <w:bCs/>
+      </w:rPr>
+      <w:tblPr/>
+      <w:tcPr>
+        <w:tcBorders>
+          <w:top w:val="double" w:sz="2" w:space="0" w:color="95B3D7" w:themeColor="accent1" w:themeTint="99"/>
+        </w:tcBorders>
+      </w:tcPr>
+    </w:tblStylePr>
+    <w:tblStylePr w:type="firstCol">
+      <w:rPr>
+        <w:b/>
+        <w:bCs/>
+      </w:rPr>
+    </w:tblStylePr>
+    <w:tblStylePr w:type="lastCol">
+      <w:rPr>
+        <w:b/>
+        <w:bCs/>
+      </w:rPr>
+    </w:tblStylePr>
+  </w:style>
 </w:styles>
 </file>
 
@@ -1549,6 +3906,80 @@
       <w:szCs w:val="26"/>
     </w:rPr>
   </w:style>
+  <w:style w:type="paragraph" w:styleId="Listenabsatz">
+    <w:name w:val="List Paragraph"/>
+    <w:basedOn w:val="Standard"/>
+    <w:uiPriority w:val="34"/>
+    <w:qFormat/>
+    <w:rsid w:val="00C738FE"/>
+    <w:pPr>
+      <w:ind w:left="720"/>
+      <w:contextualSpacing/>
+    </w:pPr>
+    <w:rPr>
+      <w:lang w:val="de-DE"/>
+    </w:rPr>
+  </w:style>
+  <w:style w:type="table" w:customStyle="1" w:styleId="GridTable1Light-Accent11">
+    <w:name w:val="Grid Table 1 Light - Accent 11"/>
+    <w:basedOn w:val="NormaleTabelle"/>
+    <w:uiPriority w:val="46"/>
+    <w:rsid w:val="00C738FE"/>
+    <w:pPr>
+      <w:spacing w:after="0" w:line="240" w:lineRule="auto"/>
+    </w:pPr>
+    <w:rPr>
+      <w:lang w:val="de-DE"/>
+    </w:rPr>
+    <w:tblPr>
+      <w:tblStyleRowBandSize w:val="1"/>
+      <w:tblStyleColBandSize w:val="1"/>
+      <w:tblBorders>
+        <w:top w:val="single" w:sz="4" w:space="0" w:color="B8CCE4" w:themeColor="accent1" w:themeTint="66"/>
+        <w:left w:val="single" w:sz="4" w:space="0" w:color="B8CCE4" w:themeColor="accent1" w:themeTint="66"/>
+        <w:bottom w:val="single" w:sz="4" w:space="0" w:color="B8CCE4" w:themeColor="accent1" w:themeTint="66"/>
+        <w:right w:val="single" w:sz="4" w:space="0" w:color="B8CCE4" w:themeColor="accent1" w:themeTint="66"/>
+        <w:insideH w:val="single" w:sz="4" w:space="0" w:color="B8CCE4" w:themeColor="accent1" w:themeTint="66"/>
+        <w:insideV w:val="single" w:sz="4" w:space="0" w:color="B8CCE4" w:themeColor="accent1" w:themeTint="66"/>
+      </w:tblBorders>
+    </w:tblPr>
+    <w:tblStylePr w:type="firstRow">
+      <w:rPr>
+        <w:b/>
+        <w:bCs/>
+      </w:rPr>
+      <w:tblPr/>
+      <w:tcPr>
+        <w:tcBorders>
+          <w:bottom w:val="single" w:sz="12" w:space="0" w:color="95B3D7" w:themeColor="accent1" w:themeTint="99"/>
+        </w:tcBorders>
+      </w:tcPr>
+    </w:tblStylePr>
+    <w:tblStylePr w:type="lastRow">
+      <w:rPr>
+        <w:b/>
+        <w:bCs/>
+      </w:rPr>
+      <w:tblPr/>
+      <w:tcPr>
+        <w:tcBorders>
+          <w:top w:val="double" w:sz="2" w:space="0" w:color="95B3D7" w:themeColor="accent1" w:themeTint="99"/>
+        </w:tcBorders>
+      </w:tcPr>
+    </w:tblStylePr>
+    <w:tblStylePr w:type="firstCol">
+      <w:rPr>
+        <w:b/>
+        <w:bCs/>
+      </w:rPr>
+    </w:tblStylePr>
+    <w:tblStylePr w:type="lastCol">
+      <w:rPr>
+        <w:b/>
+        <w:bCs/>
+      </w:rPr>
+    </w:tblStylePr>
+  </w:style>
 </w:styles>
 </file>
 

</xml_diff>